<commit_message>
Some player movement and card stuff
</commit_message>
<xml_diff>
--- a/Sprint 3/Planning/Sprint 3.docx
+++ b/Sprint 3/Planning/Sprint 3.docx
@@ -935,8 +935,6 @@
             <w:r>
               <w:t xml:space="preserve">” or “opportunity knocks” are shuffled and placed on the board. When cards are taken, they must be replaced at the bottom of the corresponding pile. </w:t>
             </w:r>
-            <w:bookmarkStart w:id="0" w:name="_GoBack"/>
-            <w:bookmarkEnd w:id="0"/>
           </w:p>
           <w:p>
             <w:pPr>
@@ -1201,7 +1199,1641 @@
           <w:p>
             <w:pPr>
               <w:spacing w:before="40" w:after="40"/>
-            </w:pPr>
+              <w:rPr>
+                <w:iCs/>
+              </w:rPr>
+            </w:pPr>
+            <w:r>
+              <w:rPr>
+                <w:iCs/>
+              </w:rPr>
+              <w:t>Domain</w:t>
+            </w:r>
+          </w:p>
+          <w:p>
+            <w:pPr>
+              <w:pStyle w:val="ListParagraph"/>
+              <w:numPr>
+                <w:ilvl w:val="0"/>
+                <w:numId w:val="6"/>
+              </w:numPr>
+              <w:spacing w:before="40" w:after="40"/>
+              <w:rPr>
+                <w:iCs/>
+              </w:rPr>
+            </w:pPr>
+            <w:r>
+              <w:rPr>
+                <w:iCs/>
+              </w:rPr>
+              <w:t xml:space="preserve"> </w:t>
+            </w:r>
+          </w:p>
+          <w:p>
+            <w:pPr>
+              <w:spacing w:before="40" w:after="40"/>
+              <w:rPr>
+                <w:iCs/>
+              </w:rPr>
+            </w:pPr>
+            <w:r>
+              <w:rPr>
+                <w:iCs/>
+              </w:rPr>
+              <w:t>Non-functional</w:t>
+            </w:r>
+          </w:p>
+          <w:tbl>
+            <w:tblPr>
+              <w:tblStyle w:val="TableGrid"/>
+              <w:tblW w:w="0" w:type="auto"/>
+              <w:tblLook w:val="04A0" w:firstRow="1" w:lastRow="0" w:firstColumn="1" w:lastColumn="0" w:noHBand="0" w:noVBand="1"/>
+            </w:tblPr>
+            <w:tblGrid>
+              <w:gridCol w:w="2014"/>
+              <w:gridCol w:w="6776"/>
+            </w:tblGrid>
+            <w:tr>
+              <w:tc>
+                <w:tcPr>
+                  <w:tcW w:w="2014" w:type="dxa"/>
+                </w:tcPr>
+                <w:p>
+                  <w:pPr>
+                    <w:spacing w:before="40" w:after="40"/>
+                    <w:rPr>
+                      <w:iCs/>
+                    </w:rPr>
+                  </w:pPr>
+                  <w:r>
+                    <w:rPr>
+                      <w:iCs/>
+                    </w:rPr>
+                    <w:t>Property</w:t>
+                  </w:r>
+                </w:p>
+              </w:tc>
+              <w:tc>
+                <w:tcPr>
+                  <w:tcW w:w="6776" w:type="dxa"/>
+                </w:tcPr>
+                <w:p>
+                  <w:pPr>
+                    <w:spacing w:before="40" w:after="40"/>
+                    <w:rPr>
+                      <w:iCs/>
+                    </w:rPr>
+                  </w:pPr>
+                  <w:r>
+                    <w:rPr>
+                      <w:iCs/>
+                    </w:rPr>
+                    <w:t>Measure</w:t>
+                  </w:r>
+                </w:p>
+              </w:tc>
+            </w:tr>
+            <w:tr>
+              <w:tc>
+                <w:tcPr>
+                  <w:tcW w:w="2014" w:type="dxa"/>
+                </w:tcPr>
+                <w:p>
+                  <w:pPr>
+                    <w:spacing w:before="40" w:after="40"/>
+                    <w:rPr>
+                      <w:iCs/>
+                    </w:rPr>
+                  </w:pPr>
+                  <w:r>
+                    <w:rPr>
+                      <w:iCs/>
+                    </w:rPr>
+                    <w:t>Speed</w:t>
+                  </w:r>
+                </w:p>
+              </w:tc>
+              <w:tc>
+                <w:tcPr>
+                  <w:tcW w:w="6776" w:type="dxa"/>
+                </w:tcPr>
+                <w:p>
+                  <w:pPr>
+                    <w:spacing w:before="40" w:after="40"/>
+                    <w:rPr>
+                      <w:iCs/>
+                    </w:rPr>
+                  </w:pPr>
+                  <w:r>
+                    <w:rPr>
+                      <w:iCs/>
+                    </w:rPr>
+                    <w:t xml:space="preserve">User/event response time </w:t>
+                  </w:r>
+                </w:p>
+                <w:p>
+                  <w:pPr>
+                    <w:pStyle w:val="ListParagraph"/>
+                    <w:numPr>
+                      <w:ilvl w:val="0"/>
+                      <w:numId w:val="6"/>
+                    </w:numPr>
+                    <w:spacing w:before="40" w:after="40"/>
+                    <w:rPr>
+                      <w:iCs/>
+                    </w:rPr>
+                  </w:pPr>
+                  <w:r>
+                    <w:rPr>
+                      <w:iCs/>
+                    </w:rPr>
+                    <w:t>should take less than a second to respond to user input</w:t>
+                  </w:r>
+                </w:p>
+              </w:tc>
+            </w:tr>
+            <w:tr>
+              <w:tc>
+                <w:tcPr>
+                  <w:tcW w:w="2014" w:type="dxa"/>
+                </w:tcPr>
+                <w:p>
+                  <w:pPr>
+                    <w:spacing w:before="40" w:after="40"/>
+                    <w:rPr>
+                      <w:iCs/>
+                    </w:rPr>
+                  </w:pPr>
+                  <w:r>
+                    <w:rPr>
+                      <w:iCs/>
+                    </w:rPr>
+                    <w:t>Size</w:t>
+                  </w:r>
+                </w:p>
+              </w:tc>
+              <w:tc>
+                <w:tcPr>
+                  <w:tcW w:w="6776" w:type="dxa"/>
+                </w:tcPr>
+                <w:p>
+                  <w:pPr>
+                    <w:spacing w:before="40" w:after="40"/>
+                    <w:rPr>
+                      <w:iCs/>
+                    </w:rPr>
+                  </w:pPr>
+                  <w:r>
+                    <w:rPr>
+                      <w:iCs/>
+                    </w:rPr>
+                    <w:t xml:space="preserve">Mbytes </w:t>
+                  </w:r>
+                </w:p>
+                <w:p>
+                  <w:pPr>
+                    <w:pStyle w:val="ListParagraph"/>
+                    <w:numPr>
+                      <w:ilvl w:val="0"/>
+                      <w:numId w:val="6"/>
+                    </w:numPr>
+                    <w:spacing w:before="40" w:after="40"/>
+                    <w:rPr>
+                      <w:iCs/>
+                    </w:rPr>
+                  </w:pPr>
+                  <w:r>
+                    <w:rPr>
+                      <w:iCs/>
+                    </w:rPr>
+                    <w:t>program shall be less than 15,000 Mbytes in size</w:t>
+                  </w:r>
+                </w:p>
+                <w:p>
+                  <w:pPr>
+                    <w:pStyle w:val="ListParagraph"/>
+                    <w:numPr>
+                      <w:ilvl w:val="0"/>
+                      <w:numId w:val="6"/>
+                    </w:numPr>
+                    <w:spacing w:before="40" w:after="40"/>
+                    <w:rPr>
+                      <w:iCs/>
+                    </w:rPr>
+                  </w:pPr>
+                  <w:r>
+                    <w:rPr>
+                      <w:iCs/>
+                    </w:rPr>
+                    <w:t>the program should be less 400Mbytes in size.</w:t>
+                  </w:r>
+                </w:p>
+              </w:tc>
+            </w:tr>
+            <w:tr>
+              <w:tc>
+                <w:tcPr>
+                  <w:tcW w:w="2014" w:type="dxa"/>
+                </w:tcPr>
+                <w:p>
+                  <w:pPr>
+                    <w:spacing w:before="40" w:after="40"/>
+                    <w:rPr>
+                      <w:iCs/>
+                    </w:rPr>
+                  </w:pPr>
+                  <w:r>
+                    <w:rPr>
+                      <w:iCs/>
+                    </w:rPr>
+                    <w:t>Ease of Use</w:t>
+                  </w:r>
+                </w:p>
+              </w:tc>
+              <w:tc>
+                <w:tcPr>
+                  <w:tcW w:w="6776" w:type="dxa"/>
+                </w:tcPr>
+                <w:p>
+                  <w:pPr>
+                    <w:spacing w:before="40" w:after="40"/>
+                    <w:rPr>
+                      <w:iCs/>
+                    </w:rPr>
+                  </w:pPr>
+                  <w:r>
+                    <w:rPr>
+                      <w:iCs/>
+                    </w:rPr>
+                    <w:t xml:space="preserve">Time for the user to understand the game </w:t>
+                  </w:r>
+                </w:p>
+                <w:p>
+                  <w:pPr>
+                    <w:pStyle w:val="ListParagraph"/>
+                    <w:numPr>
+                      <w:ilvl w:val="0"/>
+                      <w:numId w:val="6"/>
+                    </w:numPr>
+                    <w:spacing w:before="40" w:after="40"/>
+                    <w:rPr>
+                      <w:iCs/>
+                    </w:rPr>
+                  </w:pPr>
+                  <w:r>
+                    <w:rPr>
+                      <w:iCs/>
+                    </w:rPr>
+                    <w:t>it should take less than five minutes for the user to be able to understand the game</w:t>
+                  </w:r>
+                </w:p>
+              </w:tc>
+            </w:tr>
+            <w:tr>
+              <w:tc>
+                <w:tcPr>
+                  <w:tcW w:w="2014" w:type="dxa"/>
+                </w:tcPr>
+                <w:p>
+                  <w:pPr>
+                    <w:spacing w:before="40" w:after="40"/>
+                    <w:rPr>
+                      <w:iCs/>
+                    </w:rPr>
+                  </w:pPr>
+                  <w:r>
+                    <w:rPr>
+                      <w:iCs/>
+                    </w:rPr>
+                    <w:t>Portability</w:t>
+                  </w:r>
+                </w:p>
+              </w:tc>
+              <w:tc>
+                <w:tcPr>
+                  <w:tcW w:w="6776" w:type="dxa"/>
+                </w:tcPr>
+                <w:p>
+                  <w:pPr>
+                    <w:spacing w:before="40" w:after="40"/>
+                    <w:rPr>
+                      <w:iCs/>
+                    </w:rPr>
+                  </w:pPr>
+                  <w:r>
+                    <w:rPr>
+                      <w:iCs/>
+                    </w:rPr>
+                    <w:t>Number of target systems</w:t>
+                  </w:r>
+                </w:p>
+                <w:p>
+                  <w:pPr>
+                    <w:pStyle w:val="ListParagraph"/>
+                    <w:numPr>
+                      <w:ilvl w:val="0"/>
+                      <w:numId w:val="6"/>
+                    </w:numPr>
+                    <w:spacing w:before="40" w:after="40"/>
+                    <w:rPr>
+                      <w:iCs/>
+                    </w:rPr>
+                  </w:pPr>
+                  <w:r>
+                    <w:rPr>
+                      <w:iCs/>
+                    </w:rPr>
+                    <w:t>The system shall be able to be usable on Window’s computers</w:t>
+                  </w:r>
+                </w:p>
+                <w:p>
+                  <w:pPr>
+                    <w:pStyle w:val="ListParagraph"/>
+                    <w:numPr>
+                      <w:ilvl w:val="0"/>
+                      <w:numId w:val="6"/>
+                    </w:numPr>
+                    <w:spacing w:before="40" w:after="40"/>
+                    <w:rPr>
+                      <w:iCs/>
+                    </w:rPr>
+                  </w:pPr>
+                  <w:r>
+                    <w:rPr>
+                      <w:iCs/>
+                    </w:rPr>
+                    <w:t>The system should be able to be usable on MAC’s.</w:t>
+                  </w:r>
+                </w:p>
+              </w:tc>
+            </w:tr>
+          </w:tbl>
+          <w:p>
+            <w:pPr>
+              <w:spacing w:before="40" w:after="40"/>
+              <w:rPr>
+                <w:iCs/>
+              </w:rPr>
+            </w:pPr>
+            <w:r>
+              <w:rPr>
+                <w:iCs/>
+              </w:rPr>
+              <w:t>Functional</w:t>
+            </w:r>
+          </w:p>
+          <w:tbl>
+            <w:tblPr>
+              <w:tblStyle w:val="TableGrid"/>
+              <w:tblW w:w="0" w:type="auto"/>
+              <w:tblLook w:val="04A0" w:firstRow="1" w:lastRow="0" w:firstColumn="1" w:lastColumn="0" w:noHBand="0" w:noVBand="1"/>
+            </w:tblPr>
+            <w:tblGrid>
+              <w:gridCol w:w="2014"/>
+              <w:gridCol w:w="6776"/>
+            </w:tblGrid>
+            <w:tr>
+              <w:tc>
+                <w:tcPr>
+                  <w:tcW w:w="8790" w:type="dxa"/>
+                  <w:gridSpan w:val="2"/>
+                </w:tcPr>
+                <w:p>
+                  <w:pPr>
+                    <w:spacing w:before="40" w:after="40"/>
+                    <w:rPr>
+                      <w:iCs/>
+                    </w:rPr>
+                  </w:pPr>
+                  <w:r>
+                    <w:rPr>
+                      <w:iCs/>
+                    </w:rPr>
+                    <w:t>F1</w:t>
+                  </w:r>
+                </w:p>
+              </w:tc>
+            </w:tr>
+            <w:tr>
+              <w:tc>
+                <w:tcPr>
+                  <w:tcW w:w="2014" w:type="dxa"/>
+                </w:tcPr>
+                <w:p>
+                  <w:pPr>
+                    <w:spacing w:before="40" w:after="40"/>
+                    <w:rPr>
+                      <w:iCs/>
+                    </w:rPr>
+                  </w:pPr>
+                  <w:r>
+                    <w:rPr>
+                      <w:iCs/>
+                    </w:rPr>
+                    <w:t>Description</w:t>
+                  </w:r>
+                </w:p>
+              </w:tc>
+              <w:tc>
+                <w:tcPr>
+                  <w:tcW w:w="6776" w:type="dxa"/>
+                </w:tcPr>
+                <w:p>
+                  <w:pPr>
+                    <w:spacing w:before="40" w:after="40"/>
+                    <w:rPr>
+                      <w:iCs/>
+                    </w:rPr>
+                  </w:pPr>
+                  <w:r>
+                    <w:rPr>
+                      <w:iCs/>
+                    </w:rPr>
+                    <w:t>The software shall allow players to buy property that they land on</w:t>
+                  </w:r>
+                </w:p>
+              </w:tc>
+            </w:tr>
+            <w:tr>
+              <w:tc>
+                <w:tcPr>
+                  <w:tcW w:w="2014" w:type="dxa"/>
+                </w:tcPr>
+                <w:p>
+                  <w:pPr>
+                    <w:spacing w:before="40" w:after="40"/>
+                    <w:rPr>
+                      <w:iCs/>
+                    </w:rPr>
+                  </w:pPr>
+                  <w:r>
+                    <w:rPr>
+                      <w:iCs/>
+                    </w:rPr>
+                    <w:t>Inputs</w:t>
+                  </w:r>
+                </w:p>
+              </w:tc>
+              <w:tc>
+                <w:tcPr>
+                  <w:tcW w:w="6776" w:type="dxa"/>
+                </w:tcPr>
+                <w:p>
+                  <w:pPr>
+                    <w:spacing w:before="40" w:after="40"/>
+                    <w:rPr>
+                      <w:iCs/>
+                    </w:rPr>
+                  </w:pPr>
+                  <w:r>
+                    <w:rPr>
+                      <w:iCs/>
+                    </w:rPr>
+                    <w:t xml:space="preserve">Int: </w:t>
+                  </w:r>
+                  <w:proofErr w:type="spellStart"/>
+                  <w:r>
+                    <w:rPr>
+                      <w:iCs/>
+                    </w:rPr>
+                    <w:t>playerPosition</w:t>
+                  </w:r>
+                  <w:proofErr w:type="spellEnd"/>
+                </w:p>
+              </w:tc>
+            </w:tr>
+            <w:tr>
+              <w:tc>
+                <w:tcPr>
+                  <w:tcW w:w="2014" w:type="dxa"/>
+                </w:tcPr>
+                <w:p>
+                  <w:pPr>
+                    <w:spacing w:before="40" w:after="40"/>
+                    <w:rPr>
+                      <w:iCs/>
+                    </w:rPr>
+                  </w:pPr>
+                  <w:r>
+                    <w:rPr>
+                      <w:iCs/>
+                    </w:rPr>
+                    <w:t>Outputs</w:t>
+                  </w:r>
+                </w:p>
+              </w:tc>
+              <w:tc>
+                <w:tcPr>
+                  <w:tcW w:w="6776" w:type="dxa"/>
+                </w:tcPr>
+                <w:p>
+                  <w:pPr>
+                    <w:spacing w:before="40" w:after="40"/>
+                    <w:rPr>
+                      <w:iCs/>
+                    </w:rPr>
+                  </w:pPr>
+                </w:p>
+              </w:tc>
+            </w:tr>
+            <w:tr>
+              <w:tc>
+                <w:tcPr>
+                  <w:tcW w:w="2014" w:type="dxa"/>
+                </w:tcPr>
+                <w:p>
+                  <w:pPr>
+                    <w:spacing w:before="40" w:after="40"/>
+                    <w:rPr>
+                      <w:iCs/>
+                    </w:rPr>
+                  </w:pPr>
+                  <w:r>
+                    <w:rPr>
+                      <w:iCs/>
+                    </w:rPr>
+                    <w:t>Error conditions</w:t>
+                  </w:r>
+                </w:p>
+              </w:tc>
+              <w:tc>
+                <w:tcPr>
+                  <w:tcW w:w="6776" w:type="dxa"/>
+                </w:tcPr>
+                <w:p>
+                  <w:pPr>
+                    <w:spacing w:before="40" w:after="40"/>
+                    <w:rPr>
+                      <w:iCs/>
+                    </w:rPr>
+                  </w:pPr>
+                  <w:r>
+                    <w:rPr>
+                      <w:iCs/>
+                    </w:rPr>
+                    <w:t xml:space="preserve">Tile already bought </w:t>
+                  </w:r>
+                  <w:proofErr w:type="spellStart"/>
+                  <w:r>
+                    <w:rPr>
+                      <w:iCs/>
+                    </w:rPr>
+                    <w:t>bought</w:t>
+                  </w:r>
+                  <w:proofErr w:type="spellEnd"/>
+                  <w:r>
+                    <w:rPr>
+                      <w:iCs/>
+                    </w:rPr>
+                    <w:t xml:space="preserve"> someone else</w:t>
+                  </w:r>
+                </w:p>
+                <w:p>
+                  <w:pPr>
+                    <w:spacing w:before="40" w:after="40"/>
+                    <w:rPr>
+                      <w:iCs/>
+                    </w:rPr>
+                  </w:pPr>
+                  <w:r>
+                    <w:rPr>
+                      <w:iCs/>
+                    </w:rPr>
+                    <w:t>Tile not existing</w:t>
+                  </w:r>
+                </w:p>
+              </w:tc>
+            </w:tr>
+            <w:tr>
+              <w:tc>
+                <w:tcPr>
+                  <w:tcW w:w="8790" w:type="dxa"/>
+                  <w:gridSpan w:val="2"/>
+                </w:tcPr>
+                <w:p>
+                  <w:pPr>
+                    <w:spacing w:before="40" w:after="40"/>
+                    <w:rPr>
+                      <w:iCs/>
+                    </w:rPr>
+                  </w:pPr>
+                  <w:r>
+                    <w:rPr>
+                      <w:iCs/>
+                    </w:rPr>
+                    <w:t>F2</w:t>
+                  </w:r>
+                </w:p>
+              </w:tc>
+            </w:tr>
+            <w:tr>
+              <w:tc>
+                <w:tcPr>
+                  <w:tcW w:w="2014" w:type="dxa"/>
+                </w:tcPr>
+                <w:p>
+                  <w:pPr>
+                    <w:spacing w:before="40" w:after="40"/>
+                    <w:rPr>
+                      <w:iCs/>
+                    </w:rPr>
+                  </w:pPr>
+                  <w:r>
+                    <w:rPr>
+                      <w:iCs/>
+                    </w:rPr>
+                    <w:t>Description</w:t>
+                  </w:r>
+                </w:p>
+              </w:tc>
+              <w:tc>
+                <w:tcPr>
+                  <w:tcW w:w="6776" w:type="dxa"/>
+                </w:tcPr>
+                <w:p>
+                  <w:pPr>
+                    <w:spacing w:before="40" w:after="40"/>
+                    <w:rPr>
+                      <w:iCs/>
+                    </w:rPr>
+                  </w:pPr>
+                  <w:r>
+                    <w:rPr>
+                      <w:iCs/>
+                    </w:rPr>
+                    <w:t xml:space="preserve"> When bought the system shall store that the property has been bought by the player</w:t>
+                  </w:r>
+                </w:p>
+              </w:tc>
+            </w:tr>
+            <w:tr>
+              <w:tc>
+                <w:tcPr>
+                  <w:tcW w:w="2014" w:type="dxa"/>
+                </w:tcPr>
+                <w:p>
+                  <w:pPr>
+                    <w:spacing w:before="40" w:after="40"/>
+                    <w:rPr>
+                      <w:iCs/>
+                    </w:rPr>
+                  </w:pPr>
+                  <w:r>
+                    <w:rPr>
+                      <w:iCs/>
+                    </w:rPr>
+                    <w:t>Inputs</w:t>
+                  </w:r>
+                </w:p>
+              </w:tc>
+              <w:tc>
+                <w:tcPr>
+                  <w:tcW w:w="6776" w:type="dxa"/>
+                </w:tcPr>
+                <w:p>
+                  <w:pPr>
+                    <w:spacing w:before="40" w:after="40"/>
+                    <w:rPr>
+                      <w:iCs/>
+                    </w:rPr>
+                  </w:pPr>
+                  <w:r>
+                    <w:rPr>
+                      <w:iCs/>
+                    </w:rPr>
+                    <w:t xml:space="preserve">Player: </w:t>
+                  </w:r>
+                  <w:proofErr w:type="spellStart"/>
+                  <w:r>
+                    <w:rPr>
+                      <w:iCs/>
+                    </w:rPr>
+                    <w:t>thePlayer</w:t>
+                  </w:r>
+                  <w:proofErr w:type="spellEnd"/>
+                </w:p>
+              </w:tc>
+            </w:tr>
+            <w:tr>
+              <w:tc>
+                <w:tcPr>
+                  <w:tcW w:w="2014" w:type="dxa"/>
+                </w:tcPr>
+                <w:p>
+                  <w:pPr>
+                    <w:spacing w:before="40" w:after="40"/>
+                    <w:rPr>
+                      <w:iCs/>
+                    </w:rPr>
+                  </w:pPr>
+                  <w:r>
+                    <w:rPr>
+                      <w:iCs/>
+                    </w:rPr>
+                    <w:t>Outputs</w:t>
+                  </w:r>
+                </w:p>
+              </w:tc>
+              <w:tc>
+                <w:tcPr>
+                  <w:tcW w:w="6776" w:type="dxa"/>
+                </w:tcPr>
+                <w:p>
+                  <w:pPr>
+                    <w:spacing w:before="40" w:after="40"/>
+                    <w:rPr>
+                      <w:iCs/>
+                    </w:rPr>
+                  </w:pPr>
+                </w:p>
+              </w:tc>
+            </w:tr>
+            <w:tr>
+              <w:tc>
+                <w:tcPr>
+                  <w:tcW w:w="2014" w:type="dxa"/>
+                </w:tcPr>
+                <w:p>
+                  <w:pPr>
+                    <w:spacing w:before="40" w:after="40"/>
+                    <w:rPr>
+                      <w:iCs/>
+                    </w:rPr>
+                  </w:pPr>
+                  <w:r>
+                    <w:rPr>
+                      <w:iCs/>
+                    </w:rPr>
+                    <w:t>Error conditions</w:t>
+                  </w:r>
+                </w:p>
+              </w:tc>
+              <w:tc>
+                <w:tcPr>
+                  <w:tcW w:w="6776" w:type="dxa"/>
+                </w:tcPr>
+                <w:p>
+                  <w:pPr>
+                    <w:spacing w:before="40" w:after="40"/>
+                    <w:rPr>
+                      <w:iCs/>
+                    </w:rPr>
+                  </w:pPr>
+                  <w:r>
+                    <w:rPr>
+                      <w:iCs/>
+                    </w:rPr>
+                    <w:t>Player doesn’t exist (</w:t>
+                  </w:r>
+                  <w:proofErr w:type="spellStart"/>
+                  <w:r>
+                    <w:rPr>
+                      <w:iCs/>
+                    </w:rPr>
+                    <w:t>nullReference</w:t>
+                  </w:r>
+                  <w:proofErr w:type="spellEnd"/>
+                  <w:r>
+                    <w:rPr>
+                      <w:iCs/>
+                    </w:rPr>
+                    <w:t>)</w:t>
+                  </w:r>
+                </w:p>
+              </w:tc>
+            </w:tr>
+            <w:tr>
+              <w:tc>
+                <w:tcPr>
+                  <w:tcW w:w="8790" w:type="dxa"/>
+                  <w:gridSpan w:val="2"/>
+                </w:tcPr>
+                <w:p>
+                  <w:pPr>
+                    <w:spacing w:before="40" w:after="40"/>
+                    <w:rPr>
+                      <w:iCs/>
+                    </w:rPr>
+                  </w:pPr>
+                  <w:r>
+                    <w:rPr>
+                      <w:iCs/>
+                    </w:rPr>
+                    <w:t>F3</w:t>
+                  </w:r>
+                </w:p>
+              </w:tc>
+            </w:tr>
+            <w:tr>
+              <w:tc>
+                <w:tcPr>
+                  <w:tcW w:w="2014" w:type="dxa"/>
+                </w:tcPr>
+                <w:p>
+                  <w:pPr>
+                    <w:spacing w:before="40" w:after="40"/>
+                    <w:rPr>
+                      <w:iCs/>
+                    </w:rPr>
+                  </w:pPr>
+                  <w:r>
+                    <w:rPr>
+                      <w:iCs/>
+                    </w:rPr>
+                    <w:t>Description</w:t>
+                  </w:r>
+                </w:p>
+              </w:tc>
+              <w:tc>
+                <w:tcPr>
+                  <w:tcW w:w="6776" w:type="dxa"/>
+                </w:tcPr>
+                <w:p>
+                  <w:pPr>
+                    <w:spacing w:before="40" w:after="40"/>
+                    <w:rPr>
+                      <w:iCs/>
+                    </w:rPr>
+                  </w:pPr>
+                  <w:r>
+                    <w:rPr>
+                      <w:iCs/>
+                    </w:rPr>
+                    <w:t xml:space="preserve"> When bought the system shall store that the tile has been bought.</w:t>
+                  </w:r>
+                </w:p>
+              </w:tc>
+            </w:tr>
+            <w:tr>
+              <w:tc>
+                <w:tcPr>
+                  <w:tcW w:w="2014" w:type="dxa"/>
+                </w:tcPr>
+                <w:p>
+                  <w:pPr>
+                    <w:spacing w:before="40" w:after="40"/>
+                    <w:rPr>
+                      <w:iCs/>
+                    </w:rPr>
+                  </w:pPr>
+                  <w:r>
+                    <w:rPr>
+                      <w:iCs/>
+                    </w:rPr>
+                    <w:t>Inputs</w:t>
+                  </w:r>
+                </w:p>
+              </w:tc>
+              <w:tc>
+                <w:tcPr>
+                  <w:tcW w:w="6776" w:type="dxa"/>
+                </w:tcPr>
+                <w:p>
+                  <w:pPr>
+                    <w:spacing w:before="40" w:after="40"/>
+                    <w:rPr>
+                      <w:iCs/>
+                    </w:rPr>
+                  </w:pPr>
+                  <w:r>
+                    <w:rPr>
+                      <w:iCs/>
+                    </w:rPr>
+                    <w:t xml:space="preserve">Player: </w:t>
+                  </w:r>
+                  <w:proofErr w:type="spellStart"/>
+                  <w:r>
+                    <w:rPr>
+                      <w:iCs/>
+                    </w:rPr>
+                    <w:t>thePlayer</w:t>
+                  </w:r>
+                  <w:proofErr w:type="spellEnd"/>
+                </w:p>
+                <w:p>
+                  <w:pPr>
+                    <w:spacing w:before="40" w:after="40"/>
+                    <w:rPr>
+                      <w:iCs/>
+                    </w:rPr>
+                  </w:pPr>
+                  <w:r>
+                    <w:rPr>
+                      <w:iCs/>
+                    </w:rPr>
+                    <w:t xml:space="preserve">Tile: </w:t>
+                  </w:r>
+                  <w:proofErr w:type="spellStart"/>
+                  <w:r>
+                    <w:rPr>
+                      <w:iCs/>
+                    </w:rPr>
+                    <w:t>theTile</w:t>
+                  </w:r>
+                  <w:proofErr w:type="spellEnd"/>
+                </w:p>
+                <w:p>
+                  <w:pPr>
+                    <w:spacing w:before="40" w:after="40"/>
+                    <w:rPr>
+                      <w:iCs/>
+                    </w:rPr>
+                  </w:pPr>
+                  <w:r>
+                    <w:rPr>
+                      <w:iCs/>
+                    </w:rPr>
+                    <w:t xml:space="preserve">Cost: </w:t>
+                  </w:r>
+                  <w:proofErr w:type="spellStart"/>
+                  <w:r>
+                    <w:rPr>
+                      <w:iCs/>
+                    </w:rPr>
+                    <w:t>theCost</w:t>
+                  </w:r>
+                  <w:proofErr w:type="spellEnd"/>
+                </w:p>
+              </w:tc>
+            </w:tr>
+            <w:tr>
+              <w:tc>
+                <w:tcPr>
+                  <w:tcW w:w="2014" w:type="dxa"/>
+                </w:tcPr>
+                <w:p>
+                  <w:pPr>
+                    <w:spacing w:before="40" w:after="40"/>
+                    <w:rPr>
+                      <w:iCs/>
+                    </w:rPr>
+                  </w:pPr>
+                  <w:r>
+                    <w:rPr>
+                      <w:iCs/>
+                    </w:rPr>
+                    <w:t>Outputs</w:t>
+                  </w:r>
+                </w:p>
+              </w:tc>
+              <w:tc>
+                <w:tcPr>
+                  <w:tcW w:w="6776" w:type="dxa"/>
+                </w:tcPr>
+                <w:p>
+                  <w:pPr>
+                    <w:spacing w:before="40" w:after="40"/>
+                    <w:rPr>
+                      <w:iCs/>
+                    </w:rPr>
+                  </w:pPr>
+                </w:p>
+              </w:tc>
+            </w:tr>
+            <w:tr>
+              <w:tc>
+                <w:tcPr>
+                  <w:tcW w:w="2014" w:type="dxa"/>
+                </w:tcPr>
+                <w:p>
+                  <w:pPr>
+                    <w:spacing w:before="40" w:after="40"/>
+                    <w:rPr>
+                      <w:iCs/>
+                    </w:rPr>
+                  </w:pPr>
+                  <w:r>
+                    <w:rPr>
+                      <w:iCs/>
+                    </w:rPr>
+                    <w:lastRenderedPageBreak/>
+                    <w:t>Error conditions</w:t>
+                  </w:r>
+                </w:p>
+              </w:tc>
+              <w:tc>
+                <w:tcPr>
+                  <w:tcW w:w="6776" w:type="dxa"/>
+                </w:tcPr>
+                <w:p>
+                  <w:pPr>
+                    <w:spacing w:before="40" w:after="40"/>
+                    <w:rPr>
+                      <w:iCs/>
+                    </w:rPr>
+                  </w:pPr>
+                  <w:r>
+                    <w:rPr>
+                      <w:iCs/>
+                    </w:rPr>
+                    <w:t>The player doesn’t exist</w:t>
+                  </w:r>
+                </w:p>
+                <w:p>
+                  <w:pPr>
+                    <w:spacing w:before="40" w:after="40"/>
+                    <w:rPr>
+                      <w:iCs/>
+                    </w:rPr>
+                  </w:pPr>
+                  <w:r>
+                    <w:rPr>
+                      <w:iCs/>
+                    </w:rPr>
+                    <w:t>The tile doesn’t exist</w:t>
+                  </w:r>
+                </w:p>
+              </w:tc>
+            </w:tr>
+            <w:tr>
+              <w:tc>
+                <w:tcPr>
+                  <w:tcW w:w="8790" w:type="dxa"/>
+                  <w:gridSpan w:val="2"/>
+                </w:tcPr>
+                <w:p>
+                  <w:pPr>
+                    <w:spacing w:before="40" w:after="40"/>
+                    <w:rPr>
+                      <w:iCs/>
+                    </w:rPr>
+                  </w:pPr>
+                  <w:r>
+                    <w:rPr>
+                      <w:iCs/>
+                    </w:rPr>
+                    <w:t>F4</w:t>
+                  </w:r>
+                </w:p>
+              </w:tc>
+            </w:tr>
+            <w:tr>
+              <w:tc>
+                <w:tcPr>
+                  <w:tcW w:w="2014" w:type="dxa"/>
+                </w:tcPr>
+                <w:p>
+                  <w:pPr>
+                    <w:spacing w:before="40" w:after="40"/>
+                    <w:rPr>
+                      <w:iCs/>
+                    </w:rPr>
+                  </w:pPr>
+                  <w:r>
+                    <w:rPr>
+                      <w:iCs/>
+                    </w:rPr>
+                    <w:t>Description</w:t>
+                  </w:r>
+                </w:p>
+              </w:tc>
+              <w:tc>
+                <w:tcPr>
+                  <w:tcW w:w="6776" w:type="dxa"/>
+                </w:tcPr>
+                <w:p>
+                  <w:pPr>
+                    <w:spacing w:before="40" w:after="40"/>
+                    <w:rPr>
+                      <w:iCs/>
+                    </w:rPr>
+                  </w:pPr>
+                  <w:r>
+                    <w:rPr>
+                      <w:iCs/>
+                    </w:rPr>
+                    <w:t xml:space="preserve"> If a player decides not to buy a </w:t>
+                  </w:r>
+                  <w:proofErr w:type="gramStart"/>
+                  <w:r>
+                    <w:rPr>
+                      <w:iCs/>
+                    </w:rPr>
+                    <w:t>property</w:t>
+                  </w:r>
+                  <w:proofErr w:type="gramEnd"/>
+                  <w:r>
+                    <w:rPr>
+                      <w:iCs/>
+                    </w:rPr>
+                    <w:t xml:space="preserve"> then it shall be auctioned to the highest bidder.</w:t>
+                  </w:r>
+                </w:p>
+              </w:tc>
+            </w:tr>
+            <w:tr>
+              <w:tc>
+                <w:tcPr>
+                  <w:tcW w:w="2014" w:type="dxa"/>
+                </w:tcPr>
+                <w:p>
+                  <w:pPr>
+                    <w:spacing w:before="40" w:after="40"/>
+                    <w:rPr>
+                      <w:iCs/>
+                    </w:rPr>
+                  </w:pPr>
+                  <w:r>
+                    <w:rPr>
+                      <w:iCs/>
+                    </w:rPr>
+                    <w:t>Inputs</w:t>
+                  </w:r>
+                </w:p>
+              </w:tc>
+              <w:tc>
+                <w:tcPr>
+                  <w:tcW w:w="6776" w:type="dxa"/>
+                </w:tcPr>
+                <w:p>
+                  <w:pPr>
+                    <w:spacing w:before="40" w:after="40"/>
+                    <w:rPr>
+                      <w:iCs/>
+                    </w:rPr>
+                  </w:pPr>
+                  <w:proofErr w:type="gramStart"/>
+                  <w:r>
+                    <w:rPr>
+                      <w:iCs/>
+                    </w:rPr>
+                    <w:t>Int[</w:t>
+                  </w:r>
+                  <w:proofErr w:type="gramEnd"/>
+                  <w:r>
+                    <w:rPr>
+                      <w:iCs/>
+                    </w:rPr>
+                    <w:t>] : player bids</w:t>
+                  </w:r>
+                </w:p>
+              </w:tc>
+            </w:tr>
+            <w:tr>
+              <w:tc>
+                <w:tcPr>
+                  <w:tcW w:w="2014" w:type="dxa"/>
+                </w:tcPr>
+                <w:p>
+                  <w:pPr>
+                    <w:spacing w:before="40" w:after="40"/>
+                    <w:rPr>
+                      <w:iCs/>
+                    </w:rPr>
+                  </w:pPr>
+                  <w:r>
+                    <w:rPr>
+                      <w:iCs/>
+                    </w:rPr>
+                    <w:t>Outputs</w:t>
+                  </w:r>
+                </w:p>
+              </w:tc>
+              <w:tc>
+                <w:tcPr>
+                  <w:tcW w:w="6776" w:type="dxa"/>
+                </w:tcPr>
+                <w:p>
+                  <w:pPr>
+                    <w:spacing w:before="40" w:after="40"/>
+                    <w:rPr>
+                      <w:iCs/>
+                    </w:rPr>
+                  </w:pPr>
+                </w:p>
+              </w:tc>
+            </w:tr>
+            <w:tr>
+              <w:tc>
+                <w:tcPr>
+                  <w:tcW w:w="2014" w:type="dxa"/>
+                </w:tcPr>
+                <w:p>
+                  <w:pPr>
+                    <w:spacing w:before="40" w:after="40"/>
+                    <w:rPr>
+                      <w:iCs/>
+                    </w:rPr>
+                  </w:pPr>
+                  <w:r>
+                    <w:rPr>
+                      <w:iCs/>
+                    </w:rPr>
+                    <w:t>Error conditions</w:t>
+                  </w:r>
+                </w:p>
+              </w:tc>
+              <w:tc>
+                <w:tcPr>
+                  <w:tcW w:w="6776" w:type="dxa"/>
+                </w:tcPr>
+                <w:p>
+                  <w:pPr>
+                    <w:spacing w:before="40" w:after="40"/>
+                    <w:rPr>
+                      <w:iCs/>
+                    </w:rPr>
+                  </w:pPr>
+                </w:p>
+              </w:tc>
+            </w:tr>
+            <w:tr>
+              <w:tc>
+                <w:tcPr>
+                  <w:tcW w:w="8790" w:type="dxa"/>
+                  <w:gridSpan w:val="2"/>
+                </w:tcPr>
+                <w:p>
+                  <w:pPr>
+                    <w:spacing w:before="40" w:after="40"/>
+                    <w:rPr>
+                      <w:iCs/>
+                    </w:rPr>
+                  </w:pPr>
+                  <w:r>
+                    <w:rPr>
+                      <w:iCs/>
+                    </w:rPr>
+                    <w:t>F5</w:t>
+                  </w:r>
+                </w:p>
+              </w:tc>
+            </w:tr>
+            <w:tr>
+              <w:tc>
+                <w:tcPr>
+                  <w:tcW w:w="2014" w:type="dxa"/>
+                </w:tcPr>
+                <w:p>
+                  <w:pPr>
+                    <w:spacing w:before="40" w:after="40"/>
+                    <w:rPr>
+                      <w:iCs/>
+                    </w:rPr>
+                  </w:pPr>
+                  <w:r>
+                    <w:rPr>
+                      <w:iCs/>
+                    </w:rPr>
+                    <w:t>Description</w:t>
+                  </w:r>
+                </w:p>
+              </w:tc>
+              <w:tc>
+                <w:tcPr>
+                  <w:tcW w:w="6776" w:type="dxa"/>
+                </w:tcPr>
+                <w:p>
+                  <w:pPr>
+                    <w:spacing w:before="40" w:after="40"/>
+                    <w:rPr>
+                      <w:iCs/>
+                    </w:rPr>
+                  </w:pPr>
+                  <w:r>
+                    <w:rPr>
+                      <w:iCs/>
+                    </w:rPr>
+                    <w:t xml:space="preserve"> The system shall allocate the sum of fines payed to players to the free parking</w:t>
+                  </w:r>
+                </w:p>
+              </w:tc>
+            </w:tr>
+            <w:tr>
+              <w:tc>
+                <w:tcPr>
+                  <w:tcW w:w="2014" w:type="dxa"/>
+                </w:tcPr>
+                <w:p>
+                  <w:pPr>
+                    <w:spacing w:before="40" w:after="40"/>
+                    <w:rPr>
+                      <w:iCs/>
+                    </w:rPr>
+                  </w:pPr>
+                  <w:r>
+                    <w:rPr>
+                      <w:iCs/>
+                    </w:rPr>
+                    <w:t>Inputs</w:t>
+                  </w:r>
+                </w:p>
+              </w:tc>
+              <w:tc>
+                <w:tcPr>
+                  <w:tcW w:w="6776" w:type="dxa"/>
+                </w:tcPr>
+                <w:p>
+                  <w:pPr>
+                    <w:spacing w:before="40" w:after="40"/>
+                    <w:rPr>
+                      <w:iCs/>
+                    </w:rPr>
+                  </w:pPr>
+                  <w:r>
+                    <w:rPr>
+                      <w:iCs/>
+                    </w:rPr>
+                    <w:t>Int: fine</w:t>
+                  </w:r>
+                </w:p>
+              </w:tc>
+            </w:tr>
+            <w:tr>
+              <w:tc>
+                <w:tcPr>
+                  <w:tcW w:w="2014" w:type="dxa"/>
+                </w:tcPr>
+                <w:p>
+                  <w:pPr>
+                    <w:spacing w:before="40" w:after="40"/>
+                    <w:rPr>
+                      <w:iCs/>
+                    </w:rPr>
+                  </w:pPr>
+                  <w:r>
+                    <w:rPr>
+                      <w:iCs/>
+                    </w:rPr>
+                    <w:t>Outputs</w:t>
+                  </w:r>
+                </w:p>
+              </w:tc>
+              <w:tc>
+                <w:tcPr>
+                  <w:tcW w:w="6776" w:type="dxa"/>
+                </w:tcPr>
+                <w:p>
+                  <w:pPr>
+                    <w:spacing w:before="40" w:after="40"/>
+                    <w:rPr>
+                      <w:iCs/>
+                    </w:rPr>
+                  </w:pPr>
+                </w:p>
+              </w:tc>
+            </w:tr>
+            <w:tr>
+              <w:tc>
+                <w:tcPr>
+                  <w:tcW w:w="2014" w:type="dxa"/>
+                </w:tcPr>
+                <w:p>
+                  <w:pPr>
+                    <w:spacing w:before="40" w:after="40"/>
+                    <w:rPr>
+                      <w:iCs/>
+                    </w:rPr>
+                  </w:pPr>
+                  <w:r>
+                    <w:rPr>
+                      <w:iCs/>
+                    </w:rPr>
+                    <w:t>Error conditions</w:t>
+                  </w:r>
+                </w:p>
+              </w:tc>
+              <w:tc>
+                <w:tcPr>
+                  <w:tcW w:w="6776" w:type="dxa"/>
+                </w:tcPr>
+                <w:p>
+                  <w:pPr>
+                    <w:spacing w:before="40" w:after="40"/>
+                    <w:rPr>
+                      <w:iCs/>
+                    </w:rPr>
+                  </w:pPr>
+                </w:p>
+              </w:tc>
+            </w:tr>
+            <w:tr>
+              <w:tc>
+                <w:tcPr>
+                  <w:tcW w:w="8790" w:type="dxa"/>
+                  <w:gridSpan w:val="2"/>
+                </w:tcPr>
+                <w:p>
+                  <w:pPr>
+                    <w:spacing w:before="40" w:after="40"/>
+                    <w:rPr>
+                      <w:iCs/>
+                    </w:rPr>
+                  </w:pPr>
+                  <w:r>
+                    <w:rPr>
+                      <w:iCs/>
+                    </w:rPr>
+                    <w:t>F6</w:t>
+                  </w:r>
+                </w:p>
+              </w:tc>
+            </w:tr>
+            <w:tr>
+              <w:tc>
+                <w:tcPr>
+                  <w:tcW w:w="2014" w:type="dxa"/>
+                </w:tcPr>
+                <w:p>
+                  <w:pPr>
+                    <w:spacing w:before="40" w:after="40"/>
+                    <w:rPr>
+                      <w:iCs/>
+                    </w:rPr>
+                  </w:pPr>
+                  <w:r>
+                    <w:rPr>
+                      <w:iCs/>
+                    </w:rPr>
+                    <w:t>Description</w:t>
+                  </w:r>
+                </w:p>
+              </w:tc>
+              <w:tc>
+                <w:tcPr>
+                  <w:tcW w:w="6776" w:type="dxa"/>
+                </w:tcPr>
+                <w:p>
+                  <w:pPr>
+                    <w:spacing w:before="40" w:after="40"/>
+                    <w:rPr>
+                      <w:iCs/>
+                    </w:rPr>
+                  </w:pPr>
+                  <w:r>
+                    <w:rPr>
+                      <w:iCs/>
+                    </w:rPr>
+                    <w:t xml:space="preserve"> The system shall pay the player the sum of free parking when the player lands on free parking</w:t>
+                  </w:r>
+                </w:p>
+              </w:tc>
+            </w:tr>
+            <w:tr>
+              <w:tc>
+                <w:tcPr>
+                  <w:tcW w:w="2014" w:type="dxa"/>
+                </w:tcPr>
+                <w:p>
+                  <w:pPr>
+                    <w:spacing w:before="40" w:after="40"/>
+                    <w:rPr>
+                      <w:iCs/>
+                    </w:rPr>
+                  </w:pPr>
+                  <w:r>
+                    <w:rPr>
+                      <w:iCs/>
+                    </w:rPr>
+                    <w:t>Inputs</w:t>
+                  </w:r>
+                </w:p>
+              </w:tc>
+              <w:tc>
+                <w:tcPr>
+                  <w:tcW w:w="6776" w:type="dxa"/>
+                </w:tcPr>
+                <w:p>
+                  <w:pPr>
+                    <w:spacing w:before="40" w:after="40"/>
+                    <w:rPr>
+                      <w:iCs/>
+                    </w:rPr>
+                  </w:pPr>
+                  <w:r>
+                    <w:rPr>
+                      <w:iCs/>
+                    </w:rPr>
+                    <w:t>Player</w:t>
+                  </w:r>
+                </w:p>
+              </w:tc>
+            </w:tr>
+            <w:tr>
+              <w:tc>
+                <w:tcPr>
+                  <w:tcW w:w="2014" w:type="dxa"/>
+                </w:tcPr>
+                <w:p>
+                  <w:pPr>
+                    <w:spacing w:before="40" w:after="40"/>
+                    <w:rPr>
+                      <w:iCs/>
+                    </w:rPr>
+                  </w:pPr>
+                  <w:r>
+                    <w:rPr>
+                      <w:iCs/>
+                    </w:rPr>
+                    <w:t>Outputs</w:t>
+                  </w:r>
+                </w:p>
+              </w:tc>
+              <w:tc>
+                <w:tcPr>
+                  <w:tcW w:w="6776" w:type="dxa"/>
+                </w:tcPr>
+                <w:p>
+                  <w:pPr>
+                    <w:spacing w:before="40" w:after="40"/>
+                    <w:rPr>
+                      <w:iCs/>
+                    </w:rPr>
+                  </w:pPr>
+                </w:p>
+              </w:tc>
+            </w:tr>
+            <w:tr>
+              <w:tc>
+                <w:tcPr>
+                  <w:tcW w:w="2014" w:type="dxa"/>
+                </w:tcPr>
+                <w:p>
+                  <w:pPr>
+                    <w:spacing w:before="40" w:after="40"/>
+                    <w:rPr>
+                      <w:iCs/>
+                    </w:rPr>
+                  </w:pPr>
+                  <w:r>
+                    <w:rPr>
+                      <w:iCs/>
+                    </w:rPr>
+                    <w:t>Error conditions</w:t>
+                  </w:r>
+                </w:p>
+              </w:tc>
+              <w:tc>
+                <w:tcPr>
+                  <w:tcW w:w="6776" w:type="dxa"/>
+                </w:tcPr>
+                <w:p>
+                  <w:pPr>
+                    <w:spacing w:before="40" w:after="40"/>
+                    <w:rPr>
+                      <w:iCs/>
+                    </w:rPr>
+                  </w:pPr>
+                </w:p>
+              </w:tc>
+            </w:tr>
+            <w:tr>
+              <w:tc>
+                <w:tcPr>
+                  <w:tcW w:w="8790" w:type="dxa"/>
+                  <w:gridSpan w:val="2"/>
+                </w:tcPr>
+                <w:p>
+                  <w:pPr>
+                    <w:spacing w:before="40" w:after="40"/>
+                    <w:rPr>
+                      <w:iCs/>
+                    </w:rPr>
+                  </w:pPr>
+                  <w:r>
+                    <w:rPr>
+                      <w:iCs/>
+                    </w:rPr>
+                    <w:t xml:space="preserve"> F - Players shall start the game with 1500 of in game Money</w:t>
+                  </w:r>
+                </w:p>
+                <w:p>
+                  <w:pPr>
+                    <w:spacing w:before="40" w:after="40"/>
+                    <w:rPr>
+                      <w:iCs/>
+                    </w:rPr>
+                  </w:pPr>
+                  <w:r>
+                    <w:rPr>
+                      <w:iCs/>
+                    </w:rPr>
+                    <w:t xml:space="preserve">F – Players shall each have a unique sprite to display. </w:t>
+                  </w:r>
+                </w:p>
+                <w:p>
+                  <w:pPr>
+                    <w:spacing w:before="40" w:after="40"/>
+                    <w:rPr>
+                      <w:iCs/>
+                    </w:rPr>
+                  </w:pPr>
+                  <w:r>
+                    <w:rPr>
+                      <w:iCs/>
+                    </w:rPr>
+                    <w:t>F – The bank shall have a limitless amount of money to give to the players</w:t>
+                  </w:r>
+                </w:p>
+              </w:tc>
+            </w:tr>
+          </w:tbl>
+          <w:p>
+            <w:pPr>
+              <w:spacing w:before="40" w:after="40"/>
+            </w:pPr>
+            <w:bookmarkStart w:id="0" w:name="_GoBack"/>
+            <w:bookmarkEnd w:id="0"/>
           </w:p>
           <w:p>
             <w:pPr>
@@ -1481,7 +3113,6 @@
               <w:rPr>
                 <w:b/>
               </w:rPr>
-              <w:lastRenderedPageBreak/>
               <w:t>Summary of sprint</w:t>
             </w:r>
           </w:p>
@@ -1922,6 +3553,119 @@
     </w:lvl>
   </w:abstractNum>
   <w:abstractNum w:abstractNumId="3" w15:restartNumberingAfterBreak="0">
+    <w:nsid w:val="2712140D"/>
+    <w:multiLevelType w:val="hybridMultilevel"/>
+    <w:tmpl w:val="F1249828"/>
+    <w:lvl w:ilvl="0" w:tplc="2932D564">
+      <w:start w:val="1"/>
+      <w:numFmt w:val="bullet"/>
+      <w:lvlText w:val="-"/>
+      <w:lvlJc w:val="left"/>
+      <w:pPr>
+        <w:ind w:left="720" w:hanging="360"/>
+      </w:pPr>
+      <w:rPr>
+        <w:rFonts w:ascii="Calibri" w:eastAsiaTheme="minorHAnsi" w:hAnsi="Calibri" w:cs="Calibri" w:hint="default"/>
+      </w:rPr>
+    </w:lvl>
+    <w:lvl w:ilvl="1" w:tplc="08090003" w:tentative="1">
+      <w:start w:val="1"/>
+      <w:numFmt w:val="bullet"/>
+      <w:lvlText w:val="o"/>
+      <w:lvlJc w:val="left"/>
+      <w:pPr>
+        <w:ind w:left="1440" w:hanging="360"/>
+      </w:pPr>
+      <w:rPr>
+        <w:rFonts w:ascii="Courier New" w:hAnsi="Courier New" w:cs="Courier New" w:hint="default"/>
+      </w:rPr>
+    </w:lvl>
+    <w:lvl w:ilvl="2" w:tplc="08090005" w:tentative="1">
+      <w:start w:val="1"/>
+      <w:numFmt w:val="bullet"/>
+      <w:lvlText w:val=""/>
+      <w:lvlJc w:val="left"/>
+      <w:pPr>
+        <w:ind w:left="2160" w:hanging="360"/>
+      </w:pPr>
+      <w:rPr>
+        <w:rFonts w:ascii="Wingdings" w:hAnsi="Wingdings" w:hint="default"/>
+      </w:rPr>
+    </w:lvl>
+    <w:lvl w:ilvl="3" w:tplc="08090001" w:tentative="1">
+      <w:start w:val="1"/>
+      <w:numFmt w:val="bullet"/>
+      <w:lvlText w:val=""/>
+      <w:lvlJc w:val="left"/>
+      <w:pPr>
+        <w:ind w:left="2880" w:hanging="360"/>
+      </w:pPr>
+      <w:rPr>
+        <w:rFonts w:ascii="Symbol" w:hAnsi="Symbol" w:hint="default"/>
+      </w:rPr>
+    </w:lvl>
+    <w:lvl w:ilvl="4" w:tplc="08090003" w:tentative="1">
+      <w:start w:val="1"/>
+      <w:numFmt w:val="bullet"/>
+      <w:lvlText w:val="o"/>
+      <w:lvlJc w:val="left"/>
+      <w:pPr>
+        <w:ind w:left="3600" w:hanging="360"/>
+      </w:pPr>
+      <w:rPr>
+        <w:rFonts w:ascii="Courier New" w:hAnsi="Courier New" w:cs="Courier New" w:hint="default"/>
+      </w:rPr>
+    </w:lvl>
+    <w:lvl w:ilvl="5" w:tplc="08090005" w:tentative="1">
+      <w:start w:val="1"/>
+      <w:numFmt w:val="bullet"/>
+      <w:lvlText w:val=""/>
+      <w:lvlJc w:val="left"/>
+      <w:pPr>
+        <w:ind w:left="4320" w:hanging="360"/>
+      </w:pPr>
+      <w:rPr>
+        <w:rFonts w:ascii="Wingdings" w:hAnsi="Wingdings" w:hint="default"/>
+      </w:rPr>
+    </w:lvl>
+    <w:lvl w:ilvl="6" w:tplc="08090001" w:tentative="1">
+      <w:start w:val="1"/>
+      <w:numFmt w:val="bullet"/>
+      <w:lvlText w:val=""/>
+      <w:lvlJc w:val="left"/>
+      <w:pPr>
+        <w:ind w:left="5040" w:hanging="360"/>
+      </w:pPr>
+      <w:rPr>
+        <w:rFonts w:ascii="Symbol" w:hAnsi="Symbol" w:hint="default"/>
+      </w:rPr>
+    </w:lvl>
+    <w:lvl w:ilvl="7" w:tplc="08090003" w:tentative="1">
+      <w:start w:val="1"/>
+      <w:numFmt w:val="bullet"/>
+      <w:lvlText w:val="o"/>
+      <w:lvlJc w:val="left"/>
+      <w:pPr>
+        <w:ind w:left="5760" w:hanging="360"/>
+      </w:pPr>
+      <w:rPr>
+        <w:rFonts w:ascii="Courier New" w:hAnsi="Courier New" w:cs="Courier New" w:hint="default"/>
+      </w:rPr>
+    </w:lvl>
+    <w:lvl w:ilvl="8" w:tplc="08090005" w:tentative="1">
+      <w:start w:val="1"/>
+      <w:numFmt w:val="bullet"/>
+      <w:lvlText w:val=""/>
+      <w:lvlJc w:val="left"/>
+      <w:pPr>
+        <w:ind w:left="6480" w:hanging="360"/>
+      </w:pPr>
+      <w:rPr>
+        <w:rFonts w:ascii="Wingdings" w:hAnsi="Wingdings" w:hint="default"/>
+      </w:rPr>
+    </w:lvl>
+  </w:abstractNum>
+  <w:abstractNum w:abstractNumId="4" w15:restartNumberingAfterBreak="0">
     <w:nsid w:val="31251C61"/>
     <w:multiLevelType w:val="hybridMultilevel"/>
     <w:tmpl w:val="E4DA41FE"/>
@@ -2034,7 +3778,7 @@
       </w:rPr>
     </w:lvl>
   </w:abstractNum>
-  <w:abstractNum w:abstractNumId="4" w15:restartNumberingAfterBreak="0">
+  <w:abstractNum w:abstractNumId="5" w15:restartNumberingAfterBreak="0">
     <w:nsid w:val="4EB37343"/>
     <w:multiLevelType w:val="hybridMultilevel"/>
     <w:tmpl w:val="2FA4152E"/>
@@ -2154,13 +3898,16 @@
     <w:abstractNumId w:val="1"/>
   </w:num>
   <w:num w:numId="3">
-    <w:abstractNumId w:val="4"/>
+    <w:abstractNumId w:val="5"/>
   </w:num>
   <w:num w:numId="4">
-    <w:abstractNumId w:val="3"/>
+    <w:abstractNumId w:val="4"/>
   </w:num>
   <w:num w:numId="5">
     <w:abstractNumId w:val="0"/>
+  </w:num>
+  <w:num w:numId="6">
+    <w:abstractNumId w:val="3"/>
   </w:num>
 </w:numbering>
 </file>

</xml_diff>

<commit_message>
Lots of javaDoc'ing and comments, sprint documentation update
</commit_message>
<xml_diff>
--- a/Sprint 3/Planning/Sprint 3.docx
+++ b/Sprint 3/Planning/Sprint 3.docx
@@ -559,6 +559,9 @@
               <w:spacing w:before="40" w:after="40"/>
             </w:pPr>
             <w:r>
+              <w:t>24</w:t>
+            </w:r>
+            <w:r>
               <w:t>/0</w:t>
             </w:r>
             <w:r>
@@ -684,6 +687,9 @@
             <w:pPr>
               <w:spacing w:before="40" w:after="40"/>
             </w:pPr>
+            <w:r>
+              <w:t>Parsing JSON files for the two card decks,</w:t>
+            </w:r>
           </w:p>
         </w:tc>
       </w:tr>
@@ -709,6 +715,25 @@
             <w:pPr>
               <w:spacing w:before="40" w:after="40"/>
             </w:pPr>
+            <w:r>
+              <w:t xml:space="preserve">Implementation of Cards, adding to player movement, </w:t>
+            </w:r>
+            <w:r>
+              <w:t xml:space="preserve">Javadoc of: card, board, </w:t>
+            </w:r>
+            <w:proofErr w:type="spellStart"/>
+            <w:r>
+              <w:t>cardDraw</w:t>
+            </w:r>
+            <w:proofErr w:type="spellEnd"/>
+            <w:r>
+              <w:t xml:space="preserve">, </w:t>
+            </w:r>
+            <w:proofErr w:type="spellStart"/>
+            <w:r>
+              <w:t>GameMaster</w:t>
+            </w:r>
+            <w:proofErr w:type="spellEnd"/>
           </w:p>
         </w:tc>
       </w:tr>
@@ -734,6 +759,9 @@
             <w:pPr>
               <w:spacing w:before="40" w:after="40"/>
             </w:pPr>
+            <w:r>
+              <w:t>Frontend development</w:t>
+            </w:r>
           </w:p>
         </w:tc>
       </w:tr>
@@ -759,6 +787,9 @@
             <w:pPr>
               <w:spacing w:before="40" w:after="40"/>
             </w:pPr>
+            <w:r>
+              <w:t>Testing documents and Junit files</w:t>
+            </w:r>
           </w:p>
         </w:tc>
       </w:tr>
@@ -893,15 +924,7 @@
               <w:spacing w:before="40" w:after="40"/>
             </w:pPr>
             <w:r>
-              <w:t xml:space="preserve">1) The game is for 2-6 players. Each player is assigned one of the game tokens. The tokens </w:t>
-            </w:r>
-            <w:proofErr w:type="gramStart"/>
-            <w:r>
-              <w:t>are:</w:t>
-            </w:r>
-            <w:proofErr w:type="gramEnd"/>
-            <w:r>
-              <w:t xml:space="preserve"> boot, smartphone, goblet, </w:t>
+              <w:t xml:space="preserve">1) The game is for 2-6 players. Each player is assigned one of the game tokens. The tokens are: boot, smartphone, goblet, </w:t>
             </w:r>
             <w:proofErr w:type="spellStart"/>
             <w:r>
@@ -925,15 +948,7 @@
               <w:spacing w:before="40" w:after="40"/>
             </w:pPr>
             <w:r>
-              <w:t>3) At the outset of the game, the two packs of cards labelled “</w:t>
-            </w:r>
-            <w:proofErr w:type="gramStart"/>
-            <w:r>
-              <w:t>pot luck</w:t>
-            </w:r>
-            <w:proofErr w:type="gramEnd"/>
-            <w:r>
-              <w:t xml:space="preserve">” or “opportunity knocks” are shuffled and placed on the board. When cards are taken, they must be replaced at the bottom of the corresponding pile. </w:t>
+              <w:t xml:space="preserve">3) At the outset of the game, the two packs of cards labelled “pot luck” or “opportunity knocks” are shuffled and placed on the board. When cards are taken, they must be replaced at the bottom of the corresponding pile. </w:t>
             </w:r>
           </w:p>
           <w:p>
@@ -958,31 +973,15 @@
               <w:spacing w:before="40" w:after="40"/>
             </w:pPr>
             <w:r>
-              <w:t>6) Board spaces may consist of properties, a “</w:t>
-            </w:r>
-            <w:proofErr w:type="gramStart"/>
-            <w:r>
-              <w:t>pot luck</w:t>
-            </w:r>
-            <w:proofErr w:type="gramEnd"/>
-            <w:r>
-              <w:t xml:space="preserve">” space, an “opportunity knocks” space, “free parking”, the jail/just visiting space or a space with specific instructions that must be followed by the player. </w:t>
-            </w:r>
-          </w:p>
-          <w:p>
-            <w:pPr>
-              <w:spacing w:before="40" w:after="40"/>
-            </w:pPr>
-            <w:r>
-              <w:t>7) If a player lands on a “</w:t>
-            </w:r>
-            <w:proofErr w:type="gramStart"/>
-            <w:r>
-              <w:t>pot luck</w:t>
-            </w:r>
-            <w:proofErr w:type="gramEnd"/>
-            <w:r>
-              <w:t>” or “opportunity knocks” space, they take a card for the top of the corresponding pile and carry out the instructions on the card. When this is complete, the card is replaced at the bottom of the corresponding pile.</w:t>
+              <w:t xml:space="preserve">6) Board spaces may consist of properties, a “pot luck” space, an “opportunity knocks” space, “free parking”, the jail/just visiting space or a space with specific instructions that must be followed by the player. </w:t>
+            </w:r>
+          </w:p>
+          <w:p>
+            <w:pPr>
+              <w:spacing w:before="40" w:after="40"/>
+            </w:pPr>
+            <w:r>
+              <w:t>7) If a player lands on a “pot luck” or “opportunity knocks” space, they take a card for the top of the corresponding pile and carry out the instructions on the card. When this is complete, the card is replaced at the bottom of the corresponding pile.</w:t>
             </w:r>
           </w:p>
           <w:p>
@@ -1006,23 +1005,7 @@
               <w:spacing w:before="40" w:after="40"/>
             </w:pPr>
             <w:r>
-              <w:t xml:space="preserve">10) Once a player has made their move, if they land on a property that has not yet been purchased, they </w:t>
-            </w:r>
-            <w:proofErr w:type="gramStart"/>
-            <w:r>
-              <w:t>have the opportunity to</w:t>
-            </w:r>
-            <w:proofErr w:type="gramEnd"/>
-            <w:r>
-              <w:t xml:space="preserve"> buy that property. If they decide not to buy that </w:t>
-            </w:r>
-            <w:proofErr w:type="gramStart"/>
-            <w:r>
-              <w:t>property</w:t>
-            </w:r>
-            <w:proofErr w:type="gramEnd"/>
-            <w:r>
-              <w:t xml:space="preserve"> then the property is auctioned by the bank. Each player makes a bid to the bank. The bank sells the property to the highest bidder. If there are no bids, then the property remains unsold. All bidding players must have completed one circuit of the board. </w:t>
+              <w:t xml:space="preserve">10) Once a player has made their move, if they land on a property that has not yet been purchased, they have the opportunity to buy that property. If they decide not to buy that property then the property is auctioned by the bank. Each player makes a bid to the bank. The bank sells the property to the highest bidder. If there are no bids, then the property remains unsold. All bidding players must have completed one circuit of the board. </w:t>
             </w:r>
           </w:p>
           <w:p>
@@ -1038,31 +1021,15 @@
               <w:spacing w:before="40" w:after="40"/>
             </w:pPr>
             <w:r>
-              <w:t xml:space="preserve">12) If a player owns </w:t>
-            </w:r>
-            <w:proofErr w:type="gramStart"/>
-            <w:r>
-              <w:t>all of</w:t>
-            </w:r>
-            <w:proofErr w:type="gramEnd"/>
-            <w:r>
-              <w:t xml:space="preserve"> the properties in a colour coded group, but the properties are otherwise not developed further with houses and hotels, then the rent due is doubled.</w:t>
-            </w:r>
-          </w:p>
-          <w:p>
-            <w:pPr>
-              <w:spacing w:before="40" w:after="40"/>
-            </w:pPr>
-            <w:r>
-              <w:t xml:space="preserve">15) Players may not borrow or lend money from </w:t>
-            </w:r>
-            <w:proofErr w:type="gramStart"/>
-            <w:r>
-              <w:t>each other, and</w:t>
-            </w:r>
-            <w:proofErr w:type="gramEnd"/>
-            <w:r>
-              <w:t xml:space="preserve"> may not borrow money from the bank.</w:t>
+              <w:t>12) If a player owns all of the properties in a colour coded group, but the properties are otherwise not developed further with houses and hotels, then the rent due is doubled.</w:t>
+            </w:r>
+          </w:p>
+          <w:p>
+            <w:pPr>
+              <w:spacing w:before="40" w:after="40"/>
+            </w:pPr>
+            <w:r>
+              <w:t>15) Players may not borrow or lend money from each other, and may not borrow money from the bank.</w:t>
             </w:r>
           </w:p>
           <w:p>
@@ -1086,15 +1053,7 @@
               <w:spacing w:before="40" w:after="40"/>
             </w:pPr>
             <w:r>
-              <w:t xml:space="preserve">24) Where fines are to be paid, the proceeds accumulate on the free parking space in the centre of the board. When a player lands on free parking, they collect </w:t>
-            </w:r>
-            <w:proofErr w:type="gramStart"/>
-            <w:r>
-              <w:t>all of</w:t>
-            </w:r>
-            <w:proofErr w:type="gramEnd"/>
-            <w:r>
-              <w:t xml:space="preserve"> the funds currently on the free parking space. </w:t>
+              <w:t xml:space="preserve">24) Where fines are to be paid, the proceeds accumulate on the free parking space in the centre of the board. When a player lands on free parking, they collect all of the funds currently on the free parking space. </w:t>
             </w:r>
           </w:p>
           <w:p>
@@ -2302,21 +2261,7 @@
                     <w:rPr>
                       <w:iCs/>
                     </w:rPr>
-                    <w:t xml:space="preserve"> If a player decides not to buy a </w:t>
-                  </w:r>
-                  <w:proofErr w:type="gramStart"/>
-                  <w:r>
-                    <w:rPr>
-                      <w:iCs/>
-                    </w:rPr>
-                    <w:t>property</w:t>
-                  </w:r>
-                  <w:proofErr w:type="gramEnd"/>
-                  <w:r>
-                    <w:rPr>
-                      <w:iCs/>
-                    </w:rPr>
-                    <w:t xml:space="preserve"> then it shall be auctioned to the highest bidder.</w:t>
+                    <w:t xml:space="preserve"> If a player decides not to buy a property then it shall be auctioned to the highest bidder.</w:t>
                   </w:r>
                 </w:p>
               </w:tc>
@@ -2352,19 +2297,11 @@
                       <w:iCs/>
                     </w:rPr>
                   </w:pPr>
-                  <w:proofErr w:type="gramStart"/>
-                  <w:r>
-                    <w:rPr>
-                      <w:iCs/>
-                    </w:rPr>
-                    <w:t>Int[</w:t>
-                  </w:r>
-                  <w:proofErr w:type="gramEnd"/>
-                  <w:r>
-                    <w:rPr>
-                      <w:iCs/>
-                    </w:rPr>
-                    <w:t>] : player bids</w:t>
+                  <w:r>
+                    <w:rPr>
+                      <w:iCs/>
+                    </w:rPr>
+                    <w:t>Int[] : player bids</w:t>
                   </w:r>
                 </w:p>
               </w:tc>
@@ -2794,6 +2731,957 @@
                     <w:rPr>
                       <w:iCs/>
                     </w:rPr>
+                    <w:t>F</w:t>
+                  </w:r>
+                  <w:r>
+                    <w:rPr>
+                      <w:iCs/>
+                    </w:rPr>
+                    <w:t>7</w:t>
+                  </w:r>
+                </w:p>
+              </w:tc>
+            </w:tr>
+            <w:tr>
+              <w:tc>
+                <w:tcPr>
+                  <w:tcW w:w="2014" w:type="dxa"/>
+                </w:tcPr>
+                <w:p>
+                  <w:pPr>
+                    <w:spacing w:before="40" w:after="40"/>
+                    <w:rPr>
+                      <w:iCs/>
+                    </w:rPr>
+                  </w:pPr>
+                  <w:r>
+                    <w:rPr>
+                      <w:iCs/>
+                    </w:rPr>
+                    <w:t>Description</w:t>
+                  </w:r>
+                </w:p>
+              </w:tc>
+              <w:tc>
+                <w:tcPr>
+                  <w:tcW w:w="6776" w:type="dxa"/>
+                </w:tcPr>
+                <w:p>
+                  <w:pPr>
+                    <w:spacing w:before="40" w:after="40"/>
+                    <w:rPr>
+                      <w:iCs/>
+                    </w:rPr>
+                  </w:pPr>
+                  <w:r>
+                    <w:rPr>
+                      <w:iCs/>
+                    </w:rPr>
+                    <w:t xml:space="preserve"> The system shall pay the </w:t>
+                  </w:r>
+                  <w:r>
+                    <w:rPr>
+                      <w:iCs/>
+                    </w:rPr>
+                    <w:t xml:space="preserve">player half the </w:t>
+                  </w:r>
+                  <w:proofErr w:type="spellStart"/>
+                  <w:r>
+                    <w:rPr>
+                      <w:iCs/>
+                    </w:rPr>
+                    <w:t>properties</w:t>
+                  </w:r>
+                  <w:proofErr w:type="spellEnd"/>
+                  <w:r>
+                    <w:rPr>
+                      <w:iCs/>
+                    </w:rPr>
+                    <w:t xml:space="preserve"> value if they mortgage it, but until it is unmortgaged it will not be allowed to collect rent when other players land on it</w:t>
+                  </w:r>
+                </w:p>
+              </w:tc>
+            </w:tr>
+            <w:tr>
+              <w:tc>
+                <w:tcPr>
+                  <w:tcW w:w="2014" w:type="dxa"/>
+                </w:tcPr>
+                <w:p>
+                  <w:pPr>
+                    <w:spacing w:before="40" w:after="40"/>
+                    <w:rPr>
+                      <w:iCs/>
+                    </w:rPr>
+                  </w:pPr>
+                  <w:r>
+                    <w:rPr>
+                      <w:iCs/>
+                    </w:rPr>
+                    <w:t>Inputs</w:t>
+                  </w:r>
+                </w:p>
+              </w:tc>
+              <w:tc>
+                <w:tcPr>
+                  <w:tcW w:w="6776" w:type="dxa"/>
+                </w:tcPr>
+                <w:p>
+                  <w:pPr>
+                    <w:spacing w:before="40" w:after="40"/>
+                    <w:rPr>
+                      <w:iCs/>
+                    </w:rPr>
+                  </w:pPr>
+                  <w:r>
+                    <w:rPr>
+                      <w:iCs/>
+                    </w:rPr>
+                    <w:t>Player</w:t>
+                  </w:r>
+                </w:p>
+              </w:tc>
+            </w:tr>
+            <w:tr>
+              <w:tc>
+                <w:tcPr>
+                  <w:tcW w:w="2014" w:type="dxa"/>
+                </w:tcPr>
+                <w:p>
+                  <w:pPr>
+                    <w:spacing w:before="40" w:after="40"/>
+                    <w:rPr>
+                      <w:iCs/>
+                    </w:rPr>
+                  </w:pPr>
+                  <w:r>
+                    <w:rPr>
+                      <w:iCs/>
+                    </w:rPr>
+                    <w:t>Outputs</w:t>
+                  </w:r>
+                </w:p>
+              </w:tc>
+              <w:tc>
+                <w:tcPr>
+                  <w:tcW w:w="6776" w:type="dxa"/>
+                </w:tcPr>
+                <w:p>
+                  <w:pPr>
+                    <w:spacing w:before="40" w:after="40"/>
+                    <w:rPr>
+                      <w:iCs/>
+                    </w:rPr>
+                  </w:pPr>
+                </w:p>
+              </w:tc>
+            </w:tr>
+            <w:tr>
+              <w:tc>
+                <w:tcPr>
+                  <w:tcW w:w="2014" w:type="dxa"/>
+                </w:tcPr>
+                <w:p>
+                  <w:pPr>
+                    <w:spacing w:before="40" w:after="40"/>
+                    <w:rPr>
+                      <w:iCs/>
+                    </w:rPr>
+                  </w:pPr>
+                  <w:r>
+                    <w:rPr>
+                      <w:iCs/>
+                    </w:rPr>
+                    <w:t>Error conditions</w:t>
+                  </w:r>
+                </w:p>
+              </w:tc>
+              <w:tc>
+                <w:tcPr>
+                  <w:tcW w:w="6776" w:type="dxa"/>
+                </w:tcPr>
+                <w:p>
+                  <w:pPr>
+                    <w:spacing w:before="40" w:after="40"/>
+                    <w:rPr>
+                      <w:iCs/>
+                    </w:rPr>
+                  </w:pPr>
+                </w:p>
+              </w:tc>
+            </w:tr>
+            <w:tr>
+              <w:tc>
+                <w:tcPr>
+                  <w:tcW w:w="8790" w:type="dxa"/>
+                  <w:gridSpan w:val="2"/>
+                </w:tcPr>
+                <w:p>
+                  <w:pPr>
+                    <w:spacing w:before="40" w:after="40"/>
+                    <w:rPr>
+                      <w:iCs/>
+                    </w:rPr>
+                  </w:pPr>
+                  <w:r>
+                    <w:rPr>
+                      <w:iCs/>
+                    </w:rPr>
+                    <w:t>F</w:t>
+                  </w:r>
+                  <w:r>
+                    <w:rPr>
+                      <w:iCs/>
+                    </w:rPr>
+                    <w:t>8</w:t>
+                  </w:r>
+                </w:p>
+              </w:tc>
+            </w:tr>
+            <w:tr>
+              <w:tc>
+                <w:tcPr>
+                  <w:tcW w:w="2014" w:type="dxa"/>
+                </w:tcPr>
+                <w:p>
+                  <w:pPr>
+                    <w:spacing w:before="40" w:after="40"/>
+                    <w:rPr>
+                      <w:iCs/>
+                    </w:rPr>
+                  </w:pPr>
+                  <w:r>
+                    <w:rPr>
+                      <w:iCs/>
+                    </w:rPr>
+                    <w:t>Description</w:t>
+                  </w:r>
+                </w:p>
+              </w:tc>
+              <w:tc>
+                <w:tcPr>
+                  <w:tcW w:w="6776" w:type="dxa"/>
+                </w:tcPr>
+                <w:p>
+                  <w:pPr>
+                    <w:spacing w:before="40" w:after="40"/>
+                    <w:rPr>
+                      <w:iCs/>
+                    </w:rPr>
+                  </w:pPr>
+                  <w:r>
+                    <w:rPr>
+                      <w:iCs/>
+                    </w:rPr>
+                    <w:t xml:space="preserve">The system shall pay the player the whole amount of the </w:t>
+                  </w:r>
+                  <w:proofErr w:type="spellStart"/>
+                  <w:r>
+                    <w:rPr>
+                      <w:iCs/>
+                    </w:rPr>
+                    <w:t>properties</w:t>
+                  </w:r>
+                  <w:proofErr w:type="spellEnd"/>
+                  <w:r>
+                    <w:rPr>
+                      <w:iCs/>
+                    </w:rPr>
+                    <w:t xml:space="preserve"> value if they sell it, but will remove that property from the number the player owns. </w:t>
+                  </w:r>
+                </w:p>
+              </w:tc>
+            </w:tr>
+            <w:tr>
+              <w:tc>
+                <w:tcPr>
+                  <w:tcW w:w="2014" w:type="dxa"/>
+                </w:tcPr>
+                <w:p>
+                  <w:pPr>
+                    <w:spacing w:before="40" w:after="40"/>
+                    <w:rPr>
+                      <w:iCs/>
+                    </w:rPr>
+                  </w:pPr>
+                  <w:r>
+                    <w:rPr>
+                      <w:iCs/>
+                    </w:rPr>
+                    <w:t>Inputs</w:t>
+                  </w:r>
+                </w:p>
+              </w:tc>
+              <w:tc>
+                <w:tcPr>
+                  <w:tcW w:w="6776" w:type="dxa"/>
+                </w:tcPr>
+                <w:p>
+                  <w:pPr>
+                    <w:spacing w:before="40" w:after="40"/>
+                    <w:rPr>
+                      <w:iCs/>
+                    </w:rPr>
+                  </w:pPr>
+                  <w:r>
+                    <w:rPr>
+                      <w:iCs/>
+                    </w:rPr>
+                    <w:t>Player</w:t>
+                  </w:r>
+                </w:p>
+              </w:tc>
+            </w:tr>
+            <w:tr>
+              <w:tc>
+                <w:tcPr>
+                  <w:tcW w:w="2014" w:type="dxa"/>
+                </w:tcPr>
+                <w:p>
+                  <w:pPr>
+                    <w:spacing w:before="40" w:after="40"/>
+                    <w:rPr>
+                      <w:iCs/>
+                    </w:rPr>
+                  </w:pPr>
+                  <w:r>
+                    <w:rPr>
+                      <w:iCs/>
+                    </w:rPr>
+                    <w:t>Outputs</w:t>
+                  </w:r>
+                </w:p>
+              </w:tc>
+              <w:tc>
+                <w:tcPr>
+                  <w:tcW w:w="6776" w:type="dxa"/>
+                </w:tcPr>
+                <w:p>
+                  <w:pPr>
+                    <w:spacing w:before="40" w:after="40"/>
+                    <w:rPr>
+                      <w:iCs/>
+                    </w:rPr>
+                  </w:pPr>
+                </w:p>
+              </w:tc>
+            </w:tr>
+            <w:tr>
+              <w:tc>
+                <w:tcPr>
+                  <w:tcW w:w="2014" w:type="dxa"/>
+                </w:tcPr>
+                <w:p>
+                  <w:pPr>
+                    <w:spacing w:before="40" w:after="40"/>
+                    <w:rPr>
+                      <w:iCs/>
+                    </w:rPr>
+                  </w:pPr>
+                  <w:r>
+                    <w:rPr>
+                      <w:iCs/>
+                    </w:rPr>
+                    <w:t>Error conditions</w:t>
+                  </w:r>
+                </w:p>
+              </w:tc>
+              <w:tc>
+                <w:tcPr>
+                  <w:tcW w:w="6776" w:type="dxa"/>
+                </w:tcPr>
+                <w:p>
+                  <w:pPr>
+                    <w:spacing w:before="40" w:after="40"/>
+                    <w:rPr>
+                      <w:iCs/>
+                    </w:rPr>
+                  </w:pPr>
+                </w:p>
+              </w:tc>
+            </w:tr>
+            <w:tr>
+              <w:tc>
+                <w:tcPr>
+                  <w:tcW w:w="8790" w:type="dxa"/>
+                  <w:gridSpan w:val="2"/>
+                </w:tcPr>
+                <w:p>
+                  <w:pPr>
+                    <w:spacing w:before="40" w:after="40"/>
+                    <w:rPr>
+                      <w:iCs/>
+                    </w:rPr>
+                  </w:pPr>
+                  <w:r>
+                    <w:rPr>
+                      <w:iCs/>
+                    </w:rPr>
+                    <w:t>F</w:t>
+                  </w:r>
+                  <w:r>
+                    <w:rPr>
+                      <w:iCs/>
+                    </w:rPr>
+                    <w:t>9</w:t>
+                  </w:r>
+                </w:p>
+              </w:tc>
+            </w:tr>
+            <w:tr>
+              <w:tc>
+                <w:tcPr>
+                  <w:tcW w:w="2014" w:type="dxa"/>
+                </w:tcPr>
+                <w:p>
+                  <w:pPr>
+                    <w:spacing w:before="40" w:after="40"/>
+                    <w:rPr>
+                      <w:iCs/>
+                    </w:rPr>
+                  </w:pPr>
+                  <w:r>
+                    <w:rPr>
+                      <w:iCs/>
+                    </w:rPr>
+                    <w:t>Description</w:t>
+                  </w:r>
+                </w:p>
+              </w:tc>
+              <w:tc>
+                <w:tcPr>
+                  <w:tcW w:w="6776" w:type="dxa"/>
+                </w:tcPr>
+                <w:p>
+                  <w:pPr>
+                    <w:spacing w:before="40" w:after="40"/>
+                    <w:rPr>
+                      <w:iCs/>
+                    </w:rPr>
+                  </w:pPr>
+                  <w:r>
+                    <w:rPr>
+                      <w:iCs/>
+                    </w:rPr>
+                    <w:t>Landing on To Jail, or drawing a card that sends a player to jail will move them backwards to jail.</w:t>
+                  </w:r>
+                </w:p>
+              </w:tc>
+            </w:tr>
+            <w:tr>
+              <w:tc>
+                <w:tcPr>
+                  <w:tcW w:w="2014" w:type="dxa"/>
+                </w:tcPr>
+                <w:p>
+                  <w:pPr>
+                    <w:spacing w:before="40" w:after="40"/>
+                    <w:rPr>
+                      <w:iCs/>
+                    </w:rPr>
+                  </w:pPr>
+                  <w:r>
+                    <w:rPr>
+                      <w:iCs/>
+                    </w:rPr>
+                    <w:t>Inputs</w:t>
+                  </w:r>
+                </w:p>
+              </w:tc>
+              <w:tc>
+                <w:tcPr>
+                  <w:tcW w:w="6776" w:type="dxa"/>
+                </w:tcPr>
+                <w:p>
+                  <w:pPr>
+                    <w:spacing w:before="40" w:after="40"/>
+                    <w:rPr>
+                      <w:iCs/>
+                    </w:rPr>
+                  </w:pPr>
+                  <w:r>
+                    <w:rPr>
+                      <w:iCs/>
+                    </w:rPr>
+                    <w:t>Player</w:t>
+                  </w:r>
+                </w:p>
+              </w:tc>
+            </w:tr>
+            <w:tr>
+              <w:tc>
+                <w:tcPr>
+                  <w:tcW w:w="2014" w:type="dxa"/>
+                </w:tcPr>
+                <w:p>
+                  <w:pPr>
+                    <w:spacing w:before="40" w:after="40"/>
+                    <w:rPr>
+                      <w:iCs/>
+                    </w:rPr>
+                  </w:pPr>
+                  <w:r>
+                    <w:rPr>
+                      <w:iCs/>
+                    </w:rPr>
+                    <w:t>Outputs</w:t>
+                  </w:r>
+                </w:p>
+              </w:tc>
+              <w:tc>
+                <w:tcPr>
+                  <w:tcW w:w="6776" w:type="dxa"/>
+                </w:tcPr>
+                <w:p>
+                  <w:pPr>
+                    <w:spacing w:before="40" w:after="40"/>
+                    <w:rPr>
+                      <w:iCs/>
+                    </w:rPr>
+                  </w:pPr>
+                </w:p>
+              </w:tc>
+            </w:tr>
+            <w:tr>
+              <w:tc>
+                <w:tcPr>
+                  <w:tcW w:w="2014" w:type="dxa"/>
+                </w:tcPr>
+                <w:p>
+                  <w:pPr>
+                    <w:spacing w:before="40" w:after="40"/>
+                    <w:rPr>
+                      <w:iCs/>
+                    </w:rPr>
+                  </w:pPr>
+                  <w:r>
+                    <w:rPr>
+                      <w:iCs/>
+                    </w:rPr>
+                    <w:t>Error conditions</w:t>
+                  </w:r>
+                </w:p>
+              </w:tc>
+              <w:tc>
+                <w:tcPr>
+                  <w:tcW w:w="6776" w:type="dxa"/>
+                </w:tcPr>
+                <w:p>
+                  <w:pPr>
+                    <w:spacing w:before="40" w:after="40"/>
+                    <w:rPr>
+                      <w:iCs/>
+                    </w:rPr>
+                  </w:pPr>
+                </w:p>
+              </w:tc>
+            </w:tr>
+            <w:tr>
+              <w:tc>
+                <w:tcPr>
+                  <w:tcW w:w="8790" w:type="dxa"/>
+                  <w:gridSpan w:val="2"/>
+                </w:tcPr>
+                <w:p>
+                  <w:pPr>
+                    <w:spacing w:before="40" w:after="40"/>
+                    <w:rPr>
+                      <w:iCs/>
+                    </w:rPr>
+                  </w:pPr>
+                  <w:r>
+                    <w:rPr>
+                      <w:iCs/>
+                    </w:rPr>
+                    <w:lastRenderedPageBreak/>
+                    <w:t>F</w:t>
+                  </w:r>
+                  <w:r>
+                    <w:rPr>
+                      <w:iCs/>
+                    </w:rPr>
+                    <w:t>10</w:t>
+                  </w:r>
+                </w:p>
+              </w:tc>
+            </w:tr>
+            <w:tr>
+              <w:tc>
+                <w:tcPr>
+                  <w:tcW w:w="2014" w:type="dxa"/>
+                </w:tcPr>
+                <w:p>
+                  <w:pPr>
+                    <w:spacing w:before="40" w:after="40"/>
+                    <w:rPr>
+                      <w:iCs/>
+                    </w:rPr>
+                  </w:pPr>
+                  <w:r>
+                    <w:rPr>
+                      <w:iCs/>
+                    </w:rPr>
+                    <w:t>Description</w:t>
+                  </w:r>
+                </w:p>
+              </w:tc>
+              <w:tc>
+                <w:tcPr>
+                  <w:tcW w:w="6776" w:type="dxa"/>
+                </w:tcPr>
+                <w:p>
+                  <w:pPr>
+                    <w:spacing w:before="40" w:after="40"/>
+                    <w:rPr>
+                      <w:iCs/>
+                    </w:rPr>
+                  </w:pPr>
+                  <w:r>
+                    <w:rPr>
+                      <w:iCs/>
+                    </w:rPr>
+                    <w:t xml:space="preserve"> </w:t>
+                  </w:r>
+                  <w:r>
+                    <w:rPr>
+                      <w:iCs/>
+                    </w:rPr>
+                    <w:t>When a player lands on a property where all the properties are owned by the same player, they pay double the base rent.</w:t>
+                  </w:r>
+                </w:p>
+              </w:tc>
+            </w:tr>
+            <w:tr>
+              <w:tc>
+                <w:tcPr>
+                  <w:tcW w:w="2014" w:type="dxa"/>
+                </w:tcPr>
+                <w:p>
+                  <w:pPr>
+                    <w:spacing w:before="40" w:after="40"/>
+                    <w:rPr>
+                      <w:iCs/>
+                    </w:rPr>
+                  </w:pPr>
+                  <w:r>
+                    <w:rPr>
+                      <w:iCs/>
+                    </w:rPr>
+                    <w:t>Inputs</w:t>
+                  </w:r>
+                </w:p>
+              </w:tc>
+              <w:tc>
+                <w:tcPr>
+                  <w:tcW w:w="6776" w:type="dxa"/>
+                </w:tcPr>
+                <w:p>
+                  <w:pPr>
+                    <w:spacing w:before="40" w:after="40"/>
+                    <w:rPr>
+                      <w:iCs/>
+                    </w:rPr>
+                  </w:pPr>
+                  <w:r>
+                    <w:rPr>
+                      <w:iCs/>
+                    </w:rPr>
+                    <w:t>Player</w:t>
+                  </w:r>
+                </w:p>
+              </w:tc>
+            </w:tr>
+            <w:tr>
+              <w:tc>
+                <w:tcPr>
+                  <w:tcW w:w="2014" w:type="dxa"/>
+                </w:tcPr>
+                <w:p>
+                  <w:pPr>
+                    <w:spacing w:before="40" w:after="40"/>
+                    <w:rPr>
+                      <w:iCs/>
+                    </w:rPr>
+                  </w:pPr>
+                  <w:r>
+                    <w:rPr>
+                      <w:iCs/>
+                    </w:rPr>
+                    <w:t>Outputs</w:t>
+                  </w:r>
+                </w:p>
+              </w:tc>
+              <w:tc>
+                <w:tcPr>
+                  <w:tcW w:w="6776" w:type="dxa"/>
+                </w:tcPr>
+                <w:p>
+                  <w:pPr>
+                    <w:spacing w:before="40" w:after="40"/>
+                    <w:rPr>
+                      <w:iCs/>
+                    </w:rPr>
+                  </w:pPr>
+                </w:p>
+              </w:tc>
+            </w:tr>
+            <w:tr>
+              <w:tc>
+                <w:tcPr>
+                  <w:tcW w:w="2014" w:type="dxa"/>
+                </w:tcPr>
+                <w:p>
+                  <w:pPr>
+                    <w:spacing w:before="40" w:after="40"/>
+                    <w:rPr>
+                      <w:iCs/>
+                    </w:rPr>
+                  </w:pPr>
+                  <w:r>
+                    <w:rPr>
+                      <w:iCs/>
+                    </w:rPr>
+                    <w:t>Error conditions</w:t>
+                  </w:r>
+                </w:p>
+              </w:tc>
+              <w:tc>
+                <w:tcPr>
+                  <w:tcW w:w="6776" w:type="dxa"/>
+                </w:tcPr>
+                <w:p>
+                  <w:pPr>
+                    <w:spacing w:before="40" w:after="40"/>
+                    <w:rPr>
+                      <w:iCs/>
+                    </w:rPr>
+                  </w:pPr>
+                </w:p>
+              </w:tc>
+            </w:tr>
+            <w:tr>
+              <w:tc>
+                <w:tcPr>
+                  <w:tcW w:w="8790" w:type="dxa"/>
+                  <w:gridSpan w:val="2"/>
+                </w:tcPr>
+                <w:p>
+                  <w:pPr>
+                    <w:spacing w:before="40" w:after="40"/>
+                    <w:rPr>
+                      <w:iCs/>
+                    </w:rPr>
+                  </w:pPr>
+                  <w:r>
+                    <w:rPr>
+                      <w:iCs/>
+                    </w:rPr>
+                    <w:t>F</w:t>
+                  </w:r>
+                  <w:r>
+                    <w:rPr>
+                      <w:iCs/>
+                    </w:rPr>
+                    <w:t>11</w:t>
+                  </w:r>
+                </w:p>
+              </w:tc>
+            </w:tr>
+            <w:tr>
+              <w:tc>
+                <w:tcPr>
+                  <w:tcW w:w="2014" w:type="dxa"/>
+                </w:tcPr>
+                <w:p>
+                  <w:pPr>
+                    <w:spacing w:before="40" w:after="40"/>
+                    <w:rPr>
+                      <w:iCs/>
+                    </w:rPr>
+                  </w:pPr>
+                  <w:r>
+                    <w:rPr>
+                      <w:iCs/>
+                    </w:rPr>
+                    <w:t>Description</w:t>
+                  </w:r>
+                </w:p>
+              </w:tc>
+              <w:tc>
+                <w:tcPr>
+                  <w:tcW w:w="6776" w:type="dxa"/>
+                </w:tcPr>
+                <w:p>
+                  <w:pPr>
+                    <w:spacing w:before="40" w:after="40"/>
+                    <w:rPr>
+                      <w:iCs/>
+                    </w:rPr>
+                  </w:pPr>
+                  <w:r>
+                    <w:rPr>
+                      <w:iCs/>
+                    </w:rPr>
+                    <w:t xml:space="preserve">When the player lands on jail they can choose to pay a £50 fine to leave immediately or stay for 2 turns. </w:t>
+                  </w:r>
+                  <w:bookmarkStart w:id="0" w:name="_GoBack"/>
+                  <w:bookmarkEnd w:id="0"/>
+                </w:p>
+              </w:tc>
+            </w:tr>
+            <w:tr>
+              <w:tc>
+                <w:tcPr>
+                  <w:tcW w:w="2014" w:type="dxa"/>
+                </w:tcPr>
+                <w:p>
+                  <w:pPr>
+                    <w:spacing w:before="40" w:after="40"/>
+                    <w:rPr>
+                      <w:iCs/>
+                    </w:rPr>
+                  </w:pPr>
+                  <w:r>
+                    <w:rPr>
+                      <w:iCs/>
+                    </w:rPr>
+                    <w:t>Inputs</w:t>
+                  </w:r>
+                </w:p>
+              </w:tc>
+              <w:tc>
+                <w:tcPr>
+                  <w:tcW w:w="6776" w:type="dxa"/>
+                </w:tcPr>
+                <w:p>
+                  <w:pPr>
+                    <w:spacing w:before="40" w:after="40"/>
+                    <w:rPr>
+                      <w:iCs/>
+                    </w:rPr>
+                  </w:pPr>
+                  <w:r>
+                    <w:rPr>
+                      <w:iCs/>
+                    </w:rPr>
+                    <w:t>Player</w:t>
+                  </w:r>
+                </w:p>
+              </w:tc>
+            </w:tr>
+            <w:tr>
+              <w:tc>
+                <w:tcPr>
+                  <w:tcW w:w="2014" w:type="dxa"/>
+                </w:tcPr>
+                <w:p>
+                  <w:pPr>
+                    <w:spacing w:before="40" w:after="40"/>
+                    <w:rPr>
+                      <w:iCs/>
+                    </w:rPr>
+                  </w:pPr>
+                  <w:r>
+                    <w:rPr>
+                      <w:iCs/>
+                    </w:rPr>
+                    <w:t>Outputs</w:t>
+                  </w:r>
+                </w:p>
+              </w:tc>
+              <w:tc>
+                <w:tcPr>
+                  <w:tcW w:w="6776" w:type="dxa"/>
+                </w:tcPr>
+                <w:p>
+                  <w:pPr>
+                    <w:spacing w:before="40" w:after="40"/>
+                    <w:rPr>
+                      <w:iCs/>
+                    </w:rPr>
+                  </w:pPr>
+                </w:p>
+              </w:tc>
+            </w:tr>
+            <w:tr>
+              <w:tc>
+                <w:tcPr>
+                  <w:tcW w:w="2014" w:type="dxa"/>
+                </w:tcPr>
+                <w:p>
+                  <w:pPr>
+                    <w:spacing w:before="40" w:after="40"/>
+                    <w:rPr>
+                      <w:iCs/>
+                    </w:rPr>
+                  </w:pPr>
+                  <w:r>
+                    <w:rPr>
+                      <w:iCs/>
+                    </w:rPr>
+                    <w:t>Error conditions</w:t>
+                  </w:r>
+                </w:p>
+              </w:tc>
+              <w:tc>
+                <w:tcPr>
+                  <w:tcW w:w="6776" w:type="dxa"/>
+                </w:tcPr>
+                <w:p>
+                  <w:pPr>
+                    <w:spacing w:before="40" w:after="40"/>
+                    <w:rPr>
+                      <w:iCs/>
+                    </w:rPr>
+                  </w:pPr>
+                </w:p>
+              </w:tc>
+            </w:tr>
+            <w:tr>
+              <w:tc>
+                <w:tcPr>
+                  <w:tcW w:w="2014" w:type="dxa"/>
+                </w:tcPr>
+                <w:p>
+                  <w:pPr>
+                    <w:spacing w:before="40" w:after="40"/>
+                    <w:rPr>
+                      <w:iCs/>
+                    </w:rPr>
+                  </w:pPr>
+                </w:p>
+              </w:tc>
+              <w:tc>
+                <w:tcPr>
+                  <w:tcW w:w="6776" w:type="dxa"/>
+                </w:tcPr>
+                <w:p>
+                  <w:pPr>
+                    <w:spacing w:before="40" w:after="40"/>
+                    <w:rPr>
+                      <w:iCs/>
+                    </w:rPr>
+                  </w:pPr>
+                </w:p>
+              </w:tc>
+            </w:tr>
+            <w:tr>
+              <w:tc>
+                <w:tcPr>
+                  <w:tcW w:w="8790" w:type="dxa"/>
+                  <w:gridSpan w:val="2"/>
+                </w:tcPr>
+                <w:p>
+                  <w:pPr>
+                    <w:spacing w:before="40" w:after="40"/>
+                    <w:rPr>
+                      <w:iCs/>
+                    </w:rPr>
+                  </w:pPr>
+                  <w:r>
+                    <w:rPr>
+                      <w:iCs/>
+                    </w:rPr>
                     <w:t xml:space="preserve"> F - Players shall start the game with 1500 of in game Money</w:t>
                   </w:r>
                 </w:p>
@@ -2825,6 +3713,14 @@
                     <w:t>F – The bank shall have a limitless amount of money to give to the players</w:t>
                   </w:r>
                 </w:p>
+                <w:p>
+                  <w:pPr>
+                    <w:spacing w:before="40" w:after="40"/>
+                    <w:rPr>
+                      <w:iCs/>
+                    </w:rPr>
+                  </w:pPr>
+                </w:p>
               </w:tc>
             </w:tr>
           </w:tbl>
@@ -2832,8 +3728,6 @@
             <w:pPr>
               <w:spacing w:before="40" w:after="40"/>
             </w:pPr>
-            <w:bookmarkStart w:id="0" w:name="_GoBack"/>
-            <w:bookmarkEnd w:id="0"/>
           </w:p>
           <w:p>
             <w:pPr>
@@ -2912,6 +3806,9 @@
             <w:pPr>
               <w:spacing w:before="40" w:after="40"/>
             </w:pPr>
+            <w:r>
+              <w:t>See design folder of sprint 3</w:t>
+            </w:r>
           </w:p>
           <w:p>
             <w:pPr>
@@ -3047,6 +3944,7 @@
               <w:rPr>
                 <w:i/>
               </w:rPr>
+              <w:lastRenderedPageBreak/>
               <w:t>Testing should show that the requirements you set out are being delivered on. They provide a means of showing that we have delivered what the user stores and task cards set out.  Remember to identify a useful set of boundary test conditions.</w:t>
             </w:r>
           </w:p>
@@ -3073,6 +3971,33 @@
             <w:pPr>
               <w:spacing w:before="40" w:after="40"/>
             </w:pPr>
+            <w:r>
+              <w:t>See Code&gt;</w:t>
+            </w:r>
+            <w:proofErr w:type="spellStart"/>
+            <w:r>
+              <w:t>scr</w:t>
+            </w:r>
+            <w:proofErr w:type="spellEnd"/>
+            <w:r>
+              <w:t xml:space="preserve">&gt;Junit Tests for the </w:t>
+            </w:r>
+            <w:proofErr w:type="spellStart"/>
+            <w:r>
+              <w:t>junit</w:t>
+            </w:r>
+            <w:proofErr w:type="spellEnd"/>
+            <w:r>
+              <w:t xml:space="preserve"> tests</w:t>
+            </w:r>
+          </w:p>
+          <w:p>
+            <w:pPr>
+              <w:spacing w:before="40" w:after="40"/>
+            </w:pPr>
+            <w:r>
+              <w:t>See Testing for the systems testing and bug report</w:t>
+            </w:r>
           </w:p>
           <w:p>
             <w:pPr>
@@ -3247,6 +4172,111 @@
             <w:pPr>
               <w:spacing w:before="40" w:after="40"/>
             </w:pPr>
+            <w:r>
+              <w:t>We did achieve objectives for this sprint</w:t>
+            </w:r>
+          </w:p>
+          <w:p>
+            <w:pPr>
+              <w:spacing w:before="40" w:after="40"/>
+            </w:pPr>
+            <w:r>
+              <w:t>There is a working prototype</w:t>
+            </w:r>
+          </w:p>
+          <w:p>
+            <w:pPr>
+              <w:spacing w:before="40" w:after="40"/>
+            </w:pPr>
+            <w:r>
+              <w:t>Things that went well</w:t>
+            </w:r>
+          </w:p>
+          <w:p>
+            <w:pPr>
+              <w:pStyle w:val="ListParagraph"/>
+              <w:numPr>
+                <w:ilvl w:val="0"/>
+                <w:numId w:val="6"/>
+              </w:numPr>
+              <w:spacing w:before="40" w:after="40"/>
+            </w:pPr>
+            <w:r>
+              <w:t xml:space="preserve">Development team got to work quickly through this sprint. </w:t>
+            </w:r>
+          </w:p>
+          <w:p>
+            <w:pPr>
+              <w:pStyle w:val="ListParagraph"/>
+              <w:numPr>
+                <w:ilvl w:val="0"/>
+                <w:numId w:val="6"/>
+              </w:numPr>
+              <w:spacing w:before="40" w:after="40"/>
+            </w:pPr>
+            <w:r>
+              <w:t>Sprint was wrapped up quicker than sprint 2</w:t>
+            </w:r>
+          </w:p>
+          <w:p>
+            <w:pPr>
+              <w:pStyle w:val="ListParagraph"/>
+              <w:numPr>
+                <w:ilvl w:val="0"/>
+                <w:numId w:val="6"/>
+              </w:numPr>
+              <w:spacing w:before="40" w:after="40"/>
+            </w:pPr>
+            <w:r>
+              <w:t xml:space="preserve">Communication between frontend developers and backend developers to fix issues and solve problems. </w:t>
+            </w:r>
+          </w:p>
+          <w:p>
+            <w:pPr>
+              <w:spacing w:before="40" w:after="40"/>
+            </w:pPr>
+            <w:r>
+              <w:t>Things that did not go well</w:t>
+            </w:r>
+          </w:p>
+          <w:p>
+            <w:pPr>
+              <w:pStyle w:val="ListParagraph"/>
+              <w:numPr>
+                <w:ilvl w:val="0"/>
+                <w:numId w:val="6"/>
+              </w:numPr>
+              <w:spacing w:before="40" w:after="40"/>
+            </w:pPr>
+            <w:r>
+              <w:t>No Junit tests until sprint was nearly finished.</w:t>
+            </w:r>
+          </w:p>
+          <w:p>
+            <w:pPr>
+              <w:pStyle w:val="ListParagraph"/>
+              <w:numPr>
+                <w:ilvl w:val="0"/>
+                <w:numId w:val="6"/>
+              </w:numPr>
+              <w:spacing w:before="40" w:after="40"/>
+            </w:pPr>
+            <w:r>
+              <w:t xml:space="preserve">Little communication from some members of the team. </w:t>
+            </w:r>
+          </w:p>
+          <w:p>
+            <w:pPr>
+              <w:spacing w:before="40" w:after="40"/>
+            </w:pPr>
+          </w:p>
+          <w:p>
+            <w:pPr>
+              <w:spacing w:before="40" w:after="40"/>
+            </w:pPr>
+            <w:r>
+              <w:t>No feedback from customer</w:t>
+            </w:r>
           </w:p>
         </w:tc>
       </w:tr>

</xml_diff>